<commit_message>
last changes to the project
</commit_message>
<xml_diff>
--- a/documentation/Assessment_report.docx
+++ b/documentation/Assessment_report.docx
@@ -741,438 +741,6 @@
     </w:p>
     <w:p>
       <w:pPr>
-        <w:pStyle w:val="Heading3"/>
-        <w:rPr>
-          <w:rFonts w:ascii="Arial" w:hAnsi="Arial" w:cs="Arial"/>
-          <w:b/>
-          <w:i w:val="0"/>
-          <w:sz w:val="44"/>
-        </w:rPr>
-      </w:pPr>
-      <w:r>
-        <w:rPr>
-          <w:rFonts w:ascii="Arial" w:hAnsi="Arial" w:cs="Arial"/>
-          <w:i w:val="0"/>
-          <w:sz w:val="44"/>
-        </w:rPr>
-        <w:t>Jupyter</w:t>
-      </w:r>
-      <w:r>
-        <w:rPr>
-          <w:rFonts w:ascii="Arial" w:hAnsi="Arial" w:cs="Arial"/>
-          <w:b/>
-          <w:i w:val="0"/>
-          <w:sz w:val="44"/>
-        </w:rPr>
-        <w:t xml:space="preserve"> </w:t>
-      </w:r>
-      <w:r>
-        <w:rPr>
-          <w:rFonts w:ascii="Arial" w:hAnsi="Arial" w:cs="Arial"/>
-          <w:i w:val="0"/>
-          <w:sz w:val="44"/>
-        </w:rPr>
-        <w:t>Notebooks</w:t>
-      </w:r>
-      <w:r>
-        <w:rPr>
-          <w:rFonts w:ascii="Arial" w:hAnsi="Arial" w:cs="Arial"/>
-          <w:b/>
-          <w:i w:val="0"/>
-          <w:sz w:val="44"/>
-        </w:rPr>
-        <w:t xml:space="preserve"> </w:t>
-      </w:r>
-    </w:p>
-    <w:p>
-      <w:pPr>
-        <w:rPr>
-          <w:rFonts w:ascii="Arial" w:eastAsia="Times New Roman" w:hAnsi="Arial" w:cs="Arial"/>
-        </w:rPr>
-      </w:pPr>
-    </w:p>
-    <w:p>
-      <w:pPr>
-        <w:rPr>
-          <w:rFonts w:ascii="Arial" w:hAnsi="Arial" w:cs="Arial"/>
-          <w:color w:val="3C4043"/>
-          <w:szCs w:val="28"/>
-          <w:shd w:val="clear" w:color="auto" w:fill="FFFFFF"/>
-        </w:rPr>
-      </w:pPr>
-      <w:r>
-        <w:rPr>
-          <w:rFonts w:ascii="Arial" w:hAnsi="Arial" w:cs="Arial"/>
-          <w:color w:val="4D5156"/>
-          <w:szCs w:val="28"/>
-          <w:shd w:val="clear" w:color="auto" w:fill="FFFFFF"/>
-        </w:rPr>
-        <w:t xml:space="preserve">Jupyter is a project and community whose </w:t>
-      </w:r>
-      <w:r>
-        <w:rPr>
-          <w:rFonts w:ascii="Arial" w:hAnsi="Arial" w:cs="Arial"/>
-          <w:color w:val="4D5156"/>
-          <w:szCs w:val="28"/>
-          <w:shd w:val="clear" w:color="auto" w:fill="FFFFFF"/>
-        </w:rPr>
-        <w:t>purpose</w:t>
-      </w:r>
-      <w:r>
-        <w:rPr>
-          <w:rFonts w:ascii="Arial" w:hAnsi="Arial" w:cs="Arial"/>
-          <w:color w:val="4D5156"/>
-          <w:szCs w:val="28"/>
-          <w:shd w:val="clear" w:color="auto" w:fill="FFFFFF"/>
-        </w:rPr>
-        <w:t xml:space="preserve"> is to</w:t>
-      </w:r>
-      <w:r>
-        <w:rPr>
-          <w:rFonts w:ascii="Arial" w:hAnsi="Arial" w:cs="Arial"/>
-          <w:color w:val="4D5156"/>
-          <w:szCs w:val="28"/>
-          <w:shd w:val="clear" w:color="auto" w:fill="FFFFFF"/>
-        </w:rPr>
-        <w:t xml:space="preserve"> support</w:t>
-      </w:r>
-      <w:r>
-        <w:rPr>
-          <w:rFonts w:ascii="Arial" w:hAnsi="Arial" w:cs="Arial"/>
-          <w:color w:val="3C4043"/>
-          <w:szCs w:val="28"/>
-          <w:shd w:val="clear" w:color="auto" w:fill="FFFFFF"/>
-        </w:rPr>
-        <w:t xml:space="preserve"> interactive</w:t>
-      </w:r>
-      <w:r>
-        <w:rPr>
-          <w:rFonts w:ascii="Arial" w:hAnsi="Arial" w:cs="Arial"/>
-          <w:color w:val="3C4043"/>
-          <w:szCs w:val="28"/>
-          <w:shd w:val="clear" w:color="auto" w:fill="FFFFFF"/>
-        </w:rPr>
-        <w:t xml:space="preserve"> </w:t>
-      </w:r>
-      <w:r>
-        <w:rPr>
-          <w:rFonts w:ascii="Arial" w:hAnsi="Arial" w:cs="Arial"/>
-          <w:color w:val="3C4043"/>
-          <w:szCs w:val="28"/>
-          <w:shd w:val="clear" w:color="auto" w:fill="FFFFFF"/>
-        </w:rPr>
-        <w:t>data science and scientific computing across all programming languages.</w:t>
-      </w:r>
-    </w:p>
-    <w:p>
-      <w:pPr>
-        <w:rPr>
-          <w:rFonts w:ascii="Arial" w:hAnsi="Arial" w:cs="Arial"/>
-          <w:color w:val="3C4043"/>
-          <w:szCs w:val="28"/>
-          <w:shd w:val="clear" w:color="auto" w:fill="FFFFFF"/>
-        </w:rPr>
-      </w:pPr>
-      <w:r>
-        <w:rPr>
-          <w:rFonts w:ascii="Arial" w:hAnsi="Arial" w:cs="Arial"/>
-          <w:color w:val="3C4043"/>
-          <w:szCs w:val="28"/>
-          <w:shd w:val="clear" w:color="auto" w:fill="FFFFFF"/>
-        </w:rPr>
-        <w:t>In this project it is used for the writing and plotting of graphs because it lets you see the results of your code on the go.</w:t>
-      </w:r>
-    </w:p>
-    <w:p>
-      <w:pPr>
-        <w:rPr>
-          <w:rFonts w:ascii="Arial" w:hAnsi="Arial" w:cs="Arial"/>
-          <w:color w:val="3C4043"/>
-          <w:szCs w:val="28"/>
-          <w:shd w:val="clear" w:color="auto" w:fill="FFFFFF"/>
-        </w:rPr>
-      </w:pPr>
-    </w:p>
-    <w:p>
-      <w:pPr>
-        <w:rPr>
-          <w:rFonts w:ascii="Arial" w:hAnsi="Arial" w:cs="Arial"/>
-          <w:color w:val="3C4043"/>
-          <w:szCs w:val="28"/>
-          <w:shd w:val="clear" w:color="auto" w:fill="FFFFFF"/>
-        </w:rPr>
-      </w:pPr>
-      <w:r>
-        <w:rPr>
-          <w:rFonts w:ascii="Arial" w:hAnsi="Arial" w:cs="Arial"/>
-          <w:color w:val="3C4043"/>
-          <w:szCs w:val="28"/>
-          <w:shd w:val="clear" w:color="auto" w:fill="FFFFFF"/>
-        </w:rPr>
-        <w:t>Below are the pros (appropriateness) of jupyter</w:t>
-      </w:r>
-      <w:r>
-        <w:rPr>
-          <w:rFonts w:ascii="Arial" w:hAnsi="Arial" w:cs="Arial"/>
-          <w:color w:val="3C4043"/>
-          <w:szCs w:val="28"/>
-          <w:shd w:val="clear" w:color="auto" w:fill="FFFFFF"/>
-        </w:rPr>
-        <w:t>.</w:t>
-      </w:r>
-    </w:p>
-    <w:p>
-      <w:pPr>
-        <w:numPr>
-          <w:ilvl w:val="0"/>
-          <w:numId w:val="2"/>
-        </w:numPr>
-        <w:shd w:val="clear" w:color="auto" w:fill="FFFFFF"/>
-        <w:spacing w:before="252" w:line="480" w:lineRule="atLeast"/>
-        <w:rPr>
-          <w:rFonts w:ascii="Arial" w:eastAsia="Times New Roman" w:hAnsi="Arial" w:cs="Arial"/>
-          <w:color w:val="292929"/>
-          <w:spacing w:val="-1"/>
-          <w:szCs w:val="28"/>
-        </w:rPr>
-      </w:pPr>
-      <w:r>
-        <w:rPr>
-          <w:rFonts w:ascii="Arial" w:eastAsia="Times New Roman" w:hAnsi="Arial" w:cs="Arial"/>
-          <w:color w:val="292929"/>
-          <w:spacing w:val="-1"/>
-          <w:szCs w:val="28"/>
-        </w:rPr>
-        <w:t>It’s easy to use other people’s work as a starting point. You can run cell by cell to better get an understanding of what the code does.</w:t>
-      </w:r>
-      <w:r>
-        <w:rPr>
-          <w:rFonts w:ascii="Arial" w:eastAsia="Times New Roman" w:hAnsi="Arial" w:cs="Arial"/>
-          <w:color w:val="292929"/>
-          <w:spacing w:val="-1"/>
-          <w:szCs w:val="28"/>
-        </w:rPr>
-        <w:t xml:space="preserve"> Which in most cases would save the developer a lot of time and energy.</w:t>
-      </w:r>
-    </w:p>
-    <w:p>
-      <w:pPr>
-        <w:numPr>
-          <w:ilvl w:val="0"/>
-          <w:numId w:val="2"/>
-        </w:numPr>
-        <w:shd w:val="clear" w:color="auto" w:fill="FFFFFF"/>
-        <w:spacing w:before="252" w:line="480" w:lineRule="atLeast"/>
-        <w:rPr>
-          <w:rFonts w:ascii="Arial" w:eastAsia="Times New Roman" w:hAnsi="Arial" w:cs="Arial"/>
-          <w:color w:val="292929"/>
-          <w:spacing w:val="-1"/>
-          <w:szCs w:val="28"/>
-        </w:rPr>
-      </w:pPr>
-      <w:r>
-        <w:rPr>
-          <w:rFonts w:ascii="Arial" w:eastAsia="Times New Roman" w:hAnsi="Arial" w:cs="Arial"/>
-          <w:color w:val="292929"/>
-          <w:spacing w:val="-1"/>
-          <w:szCs w:val="28"/>
-        </w:rPr>
-        <w:t>Very easy to host server side, which is useful for security purposes. A lot of data is sensitive and should be protected, and one of the steps toward that is no data is stored on local machines. A server-side Jupyter Notebook setup gives you that for free.</w:t>
-      </w:r>
-    </w:p>
-    <w:p>
-      <w:pPr>
-        <w:shd w:val="clear" w:color="auto" w:fill="FFFFFF"/>
-        <w:spacing w:before="252" w:line="480" w:lineRule="atLeast"/>
-        <w:ind w:left="720"/>
-        <w:rPr>
-          <w:rFonts w:ascii="Arial" w:eastAsia="Times New Roman" w:hAnsi="Arial" w:cs="Arial"/>
-          <w:color w:val="292929"/>
-          <w:spacing w:val="-1"/>
-          <w:szCs w:val="28"/>
-        </w:rPr>
-      </w:pPr>
-    </w:p>
-    <w:p>
-      <w:pPr>
-        <w:pStyle w:val="ListParagraph"/>
-        <w:numPr>
-          <w:ilvl w:val="0"/>
-          <w:numId w:val="2"/>
-        </w:numPr>
-        <w:rPr>
-          <w:rFonts w:ascii="Arial" w:hAnsi="Arial" w:cs="Arial"/>
-          <w:color w:val="3C4043"/>
-          <w:szCs w:val="28"/>
-          <w:shd w:val="clear" w:color="auto" w:fill="FFFFFF"/>
-        </w:rPr>
-      </w:pPr>
-      <w:r>
-        <w:rPr>
-          <w:rFonts w:ascii="Arial" w:hAnsi="Arial" w:cs="Arial"/>
-          <w:color w:val="202124"/>
-          <w:szCs w:val="28"/>
-          <w:shd w:val="clear" w:color="auto" w:fill="FFFFFF"/>
-        </w:rPr>
-        <w:t>They're great for showcasing your work.</w:t>
-      </w:r>
-      <w:r>
-        <w:rPr>
-          <w:rFonts w:ascii="Arial" w:hAnsi="Arial" w:cs="Arial"/>
-          <w:color w:val="202124"/>
-          <w:szCs w:val="28"/>
-          <w:shd w:val="clear" w:color="auto" w:fill="FFFFFF"/>
-        </w:rPr>
-        <w:t xml:space="preserve"> You can see both the code and the results.</w:t>
-      </w:r>
-    </w:p>
-    <w:p>
-      <w:pPr>
-        <w:shd w:val="clear" w:color="auto" w:fill="FFFFFF"/>
-        <w:spacing w:before="252" w:line="480" w:lineRule="atLeast"/>
-        <w:rPr>
-          <w:rFonts w:ascii="Arial" w:eastAsia="Times New Roman" w:hAnsi="Arial" w:cs="Arial"/>
-          <w:color w:val="292929"/>
-          <w:spacing w:val="-1"/>
-          <w:szCs w:val="28"/>
-        </w:rPr>
-      </w:pPr>
-      <w:r>
-        <w:rPr>
-          <w:rFonts w:ascii="Arial" w:eastAsia="Times New Roman" w:hAnsi="Arial" w:cs="Arial"/>
-          <w:color w:val="292929"/>
-          <w:spacing w:val="-1"/>
-          <w:szCs w:val="28"/>
-        </w:rPr>
-        <w:t>Below are the cons (limitations) of jupyter.</w:t>
-      </w:r>
-    </w:p>
-    <w:p>
-      <w:pPr>
-        <w:pStyle w:val="ListParagraph"/>
-        <w:numPr>
-          <w:ilvl w:val="0"/>
-          <w:numId w:val="5"/>
-        </w:numPr>
-        <w:shd w:val="clear" w:color="auto" w:fill="FFFFFF"/>
-        <w:spacing w:before="252" w:line="480" w:lineRule="atLeast"/>
-        <w:rPr>
-          <w:rFonts w:ascii="Arial" w:eastAsia="Times New Roman" w:hAnsi="Arial" w:cs="Arial"/>
-          <w:color w:val="292929"/>
-          <w:spacing w:val="-1"/>
-          <w:szCs w:val="28"/>
-        </w:rPr>
-      </w:pPr>
-      <w:r>
-        <w:rPr>
-          <w:rFonts w:ascii="Arial" w:eastAsia="Times New Roman" w:hAnsi="Arial" w:cs="Arial"/>
-          <w:color w:val="292929"/>
-          <w:spacing w:val="-1"/>
-          <w:szCs w:val="28"/>
-        </w:rPr>
-        <w:t>It is almost impossible to enable good code versioning.</w:t>
-      </w:r>
-    </w:p>
-    <w:p>
-      <w:pPr>
-        <w:pStyle w:val="ListParagraph"/>
-        <w:rPr>
-          <w:rFonts w:ascii="Arial" w:eastAsia="Times New Roman" w:hAnsi="Arial" w:cs="Arial"/>
-          <w:color w:val="292929"/>
-          <w:spacing w:val="-1"/>
-          <w:szCs w:val="28"/>
-        </w:rPr>
-      </w:pPr>
-    </w:p>
-    <w:p>
-      <w:pPr>
-        <w:pStyle w:val="ListParagraph"/>
-        <w:numPr>
-          <w:ilvl w:val="0"/>
-          <w:numId w:val="5"/>
-        </w:numPr>
-        <w:shd w:val="clear" w:color="auto" w:fill="FFFFFF"/>
-        <w:spacing w:before="252" w:line="480" w:lineRule="atLeast"/>
-        <w:rPr>
-          <w:rFonts w:ascii="Arial" w:eastAsia="Times New Roman" w:hAnsi="Arial" w:cs="Arial"/>
-          <w:color w:val="292929"/>
-          <w:spacing w:val="-1"/>
-          <w:szCs w:val="28"/>
-        </w:rPr>
-      </w:pPr>
-      <w:r>
-        <w:rPr>
-          <w:rFonts w:ascii="Arial" w:eastAsia="Times New Roman" w:hAnsi="Arial" w:cs="Arial"/>
-          <w:color w:val="292929"/>
-          <w:spacing w:val="-1"/>
-          <w:szCs w:val="28"/>
-        </w:rPr>
-        <w:t>The non-linear workflow of jupyter.</w:t>
-      </w:r>
-    </w:p>
-    <w:p>
-      <w:pPr>
-        <w:pStyle w:val="ListParagraph"/>
-        <w:rPr>
-          <w:rFonts w:ascii="Arial" w:eastAsia="Times New Roman" w:hAnsi="Arial" w:cs="Arial"/>
-          <w:color w:val="292929"/>
-          <w:spacing w:val="-1"/>
-          <w:szCs w:val="28"/>
-        </w:rPr>
-      </w:pPr>
-    </w:p>
-    <w:p>
-      <w:pPr>
-        <w:pStyle w:val="ListParagraph"/>
-        <w:numPr>
-          <w:ilvl w:val="0"/>
-          <w:numId w:val="5"/>
-        </w:numPr>
-        <w:shd w:val="clear" w:color="auto" w:fill="FFFFFF"/>
-        <w:spacing w:before="252" w:line="480" w:lineRule="atLeast"/>
-        <w:rPr>
-          <w:rFonts w:ascii="Arial" w:eastAsia="Times New Roman" w:hAnsi="Arial" w:cs="Arial"/>
-          <w:color w:val="292929"/>
-          <w:spacing w:val="-1"/>
-          <w:szCs w:val="28"/>
-        </w:rPr>
-      </w:pPr>
-      <w:r>
-        <w:rPr>
-          <w:rFonts w:ascii="Arial" w:eastAsia="Times New Roman" w:hAnsi="Arial" w:cs="Arial"/>
-          <w:color w:val="292929"/>
-          <w:spacing w:val="-1"/>
-          <w:szCs w:val="28"/>
-        </w:rPr>
-        <w:t>Jupyter is bad for running long asynchronous tasks.</w:t>
-      </w:r>
-    </w:p>
-    <w:p>
-      <w:pPr>
-        <w:pStyle w:val="ListParagraph"/>
-        <w:rPr>
-          <w:rFonts w:ascii="Arial" w:eastAsia="Times New Roman" w:hAnsi="Arial" w:cs="Arial"/>
-          <w:color w:val="292929"/>
-          <w:spacing w:val="-1"/>
-          <w:szCs w:val="28"/>
-        </w:rPr>
-      </w:pPr>
-    </w:p>
-    <w:p>
-      <w:pPr>
-        <w:pStyle w:val="ListParagraph"/>
-        <w:shd w:val="clear" w:color="auto" w:fill="FFFFFF"/>
-        <w:spacing w:before="252" w:line="480" w:lineRule="atLeast"/>
-        <w:rPr>
-          <w:rFonts w:ascii="Arial" w:eastAsia="Times New Roman" w:hAnsi="Arial" w:cs="Arial"/>
-          <w:color w:val="292929"/>
-          <w:spacing w:val="-1"/>
-          <w:szCs w:val="28"/>
-        </w:rPr>
-      </w:pPr>
-    </w:p>
-    <w:p>
-      <w:pPr>
         <w:pStyle w:val="Heading4"/>
         <w:rPr>
           <w:rFonts w:ascii="Arial" w:hAnsi="Arial" w:cs="Arial"/>
@@ -1472,6 +1040,7 @@
           <w:color w:val="auto"/>
           <w:szCs w:val="28"/>
         </w:rPr>
+        <w:lastRenderedPageBreak/>
         <w:t>Runtime errors.</w:t>
       </w:r>
       <w:r>
@@ -1491,17 +1060,7 @@
           <w:szCs w:val="28"/>
           <w:shd w:val="clear" w:color="auto" w:fill="FFFFFF"/>
         </w:rPr>
-        <w:t xml:space="preserve">A program with a runtime error is one that passed the interpreter’s syntax checks, and started to execute. However, during the execution of one of the statements in the program, an error occurred that caused the interpreter to stop executing the program and display an error </w:t>
-      </w:r>
-      <w:r>
-        <w:rPr>
-          <w:rFonts w:ascii="Arial" w:hAnsi="Arial" w:cs="Arial"/>
-          <w:color w:val="000000"/>
-          <w:szCs w:val="28"/>
-          <w:shd w:val="clear" w:color="auto" w:fill="FFFFFF"/>
-        </w:rPr>
-        <w:lastRenderedPageBreak/>
-        <w:t>message. Runtime errors are also called </w:t>
+        <w:t>A program with a runtime error is one that passed the interpreter’s syntax checks, and started to execute. However, during the execution of one of the statements in the program, an error occurred that caused the interpreter to stop executing the program and display an error message. Runtime errors are also called </w:t>
       </w:r>
       <w:r>
         <w:rPr>
@@ -1595,15 +1154,7 @@
           <w:color w:val="1D1D1F"/>
           <w:szCs w:val="28"/>
         </w:rPr>
-        <w:t>Although</w:t>
-      </w:r>
-      <w:r>
-        <w:rPr>
-          <w:rFonts w:ascii="Arial" w:hAnsi="Arial" w:cs="Arial"/>
-          <w:color w:val="1D1D1F"/>
-          <w:szCs w:val="28"/>
-        </w:rPr>
-        <w:t xml:space="preserve"> Python is easy to learn because of its syntax and being a dynamically typed language, it is simply too slow.</w:t>
+        <w:t>Although Python is easy to learn because of its syntax and being a dynamically typed language, it is simply too slow.</w:t>
       </w:r>
       <w:r>
         <w:rPr>
@@ -1799,6 +1350,177 @@
           <w:sz w:val="44"/>
           <w:szCs w:val="44"/>
         </w:rPr>
+        <w:lastRenderedPageBreak/>
+        <w:t>Visual studio code</w:t>
+      </w:r>
+    </w:p>
+    <w:p>
+      <w:pPr>
+        <w:pStyle w:val="Heading4"/>
+        <w:rPr>
+          <w:rFonts w:ascii="Arial" w:hAnsi="Arial" w:cs="Arial"/>
+          <w:b w:val="0"/>
+          <w:caps w:val="0"/>
+          <w:color w:val="auto"/>
+          <w:sz w:val="28"/>
+          <w:szCs w:val="28"/>
+        </w:rPr>
+      </w:pPr>
+      <w:r>
+        <w:rPr>
+          <w:rFonts w:ascii="Arial" w:hAnsi="Arial" w:cs="Arial"/>
+          <w:b w:val="0"/>
+          <w:caps w:val="0"/>
+          <w:color w:val="auto"/>
+          <w:sz w:val="28"/>
+          <w:szCs w:val="28"/>
+        </w:rPr>
+        <w:t>Apart from supporting many programming languages, code snippets detection, and cross-platform support, Visual Studio code has other features such as multi-project, technical and online support.</w:t>
+      </w:r>
+    </w:p>
+    <w:p>
+      <w:pPr>
+        <w:pStyle w:val="Heading4"/>
+        <w:rPr>
+          <w:rFonts w:ascii="Arial" w:hAnsi="Arial" w:cs="Arial"/>
+          <w:b w:val="0"/>
+          <w:caps w:val="0"/>
+          <w:color w:val="auto"/>
+          <w:sz w:val="28"/>
+          <w:szCs w:val="28"/>
+        </w:rPr>
+      </w:pPr>
+      <w:r>
+        <w:rPr>
+          <w:rFonts w:ascii="Arial" w:hAnsi="Arial" w:cs="Arial"/>
+          <w:b w:val="0"/>
+          <w:caps w:val="0"/>
+          <w:color w:val="auto"/>
+          <w:sz w:val="28"/>
+          <w:szCs w:val="28"/>
+        </w:rPr>
+        <w:t>It is also easier to pull or save instances due to VS Code repository support (EDUCBA, 2020). VS Code is prominent and supports nearly any coding language. However, Visual Studio Code is less suitable for slower computers due to its excessive battery and memory consumption issues (</w:t>
+      </w:r>
+      <w:proofErr w:type="spellStart"/>
+      <w:r>
+        <w:rPr>
+          <w:rFonts w:ascii="Arial" w:hAnsi="Arial" w:cs="Arial"/>
+          <w:b w:val="0"/>
+          <w:caps w:val="0"/>
+          <w:color w:val="auto"/>
+          <w:sz w:val="28"/>
+          <w:szCs w:val="28"/>
+        </w:rPr>
+        <w:t>TrustRadius</w:t>
+      </w:r>
+      <w:proofErr w:type="spellEnd"/>
+      <w:r>
+        <w:rPr>
+          <w:rFonts w:ascii="Arial" w:hAnsi="Arial" w:cs="Arial"/>
+          <w:b w:val="0"/>
+          <w:caps w:val="0"/>
+          <w:color w:val="auto"/>
+          <w:sz w:val="28"/>
+          <w:szCs w:val="28"/>
+        </w:rPr>
+        <w:t>, 2020).</w:t>
+      </w:r>
+    </w:p>
+    <w:p>
+      <w:pPr>
+        <w:pStyle w:val="Heading4"/>
+        <w:rPr>
+          <w:rFonts w:ascii="Arial" w:hAnsi="Arial" w:cs="Arial"/>
+          <w:b w:val="0"/>
+          <w:caps w:val="0"/>
+          <w:color w:val="auto"/>
+          <w:sz w:val="28"/>
+          <w:szCs w:val="28"/>
+        </w:rPr>
+      </w:pPr>
+      <w:r>
+        <w:rPr>
+          <w:rFonts w:ascii="Arial" w:hAnsi="Arial" w:cs="Arial"/>
+          <w:b w:val="0"/>
+          <w:caps w:val="0"/>
+          <w:color w:val="auto"/>
+          <w:sz w:val="28"/>
+          <w:szCs w:val="28"/>
+        </w:rPr>
+        <w:t xml:space="preserve">Visual Studio Code has a high impact vulnerability due to its remote code execution problem. Users need to be cautious when opening files, particularly the JSON file format; remote attackers may trick the victim into opening malicious files to execute arbitrary code on the target machine. </w:t>
+      </w:r>
+      <w:bookmarkStart w:id="2" w:name="_GoBack"/>
+      <w:bookmarkEnd w:id="2"/>
+    </w:p>
+    <w:p>
+      <w:pPr>
+        <w:pStyle w:val="Heading4"/>
+        <w:rPr>
+          <w:rFonts w:ascii="Arial" w:hAnsi="Arial" w:cs="Arial"/>
+          <w:b w:val="0"/>
+          <w:caps w:val="0"/>
+          <w:color w:val="auto"/>
+          <w:sz w:val="28"/>
+          <w:szCs w:val="28"/>
+        </w:rPr>
+      </w:pPr>
+      <w:r>
+        <w:rPr>
+          <w:rFonts w:ascii="Arial" w:hAnsi="Arial" w:cs="Arial"/>
+          <w:b w:val="0"/>
+          <w:caps w:val="0"/>
+          <w:color w:val="auto"/>
+          <w:sz w:val="28"/>
+          <w:szCs w:val="28"/>
+        </w:rPr>
+        <w:t>Finally, attackers could gain access through a Trojan horse DDL in an unspecified directory using an untrusted search path in the Visual Code installer (</w:t>
+      </w:r>
+      <w:proofErr w:type="spellStart"/>
+      <w:r>
+        <w:rPr>
+          <w:rFonts w:ascii="Arial" w:hAnsi="Arial" w:cs="Arial"/>
+          <w:b w:val="0"/>
+          <w:caps w:val="0"/>
+          <w:color w:val="auto"/>
+          <w:sz w:val="28"/>
+          <w:szCs w:val="28"/>
+        </w:rPr>
+        <w:t>Stack.Watch</w:t>
+      </w:r>
+      <w:proofErr w:type="spellEnd"/>
+      <w:r>
+        <w:rPr>
+          <w:rFonts w:ascii="Arial" w:hAnsi="Arial" w:cs="Arial"/>
+          <w:b w:val="0"/>
+          <w:caps w:val="0"/>
+          <w:color w:val="auto"/>
+          <w:sz w:val="28"/>
+          <w:szCs w:val="28"/>
+        </w:rPr>
+        <w:t>, 2020).</w:t>
+      </w:r>
+    </w:p>
+    <w:p>
+      <w:pPr>
+        <w:pStyle w:val="Heading4"/>
+        <w:rPr>
+          <w:rFonts w:ascii="Arial" w:hAnsi="Arial" w:cs="Arial"/>
+          <w:b w:val="0"/>
+          <w:caps w:val="0"/>
+          <w:color w:val="auto"/>
+          <w:sz w:val="44"/>
+          <w:szCs w:val="44"/>
+        </w:rPr>
+      </w:pPr>
+      <w:r>
+        <w:rPr>
+          <w:rFonts w:ascii="Arial" w:hAnsi="Arial" w:cs="Arial"/>
+          <w:b w:val="0"/>
+          <w:caps w:val="0"/>
+          <w:color w:val="auto"/>
+          <w:sz w:val="44"/>
+          <w:szCs w:val="44"/>
+        </w:rPr>
         <w:t>Pandas</w:t>
       </w:r>
     </w:p>
@@ -2396,15 +2118,386 @@
           <w:sz w:val="44"/>
           <w:szCs w:val="44"/>
         </w:rPr>
-        <w:t>W</w:t>
-      </w:r>
-      <w:r>
+        <w:t>Pytest</w:t>
+      </w:r>
+    </w:p>
+    <w:p>
+      <w:pPr>
+        <w:rPr>
+          <w:rFonts w:ascii="Arial" w:hAnsi="Arial" w:cs="Arial"/>
+          <w:color w:val="444444"/>
+          <w:szCs w:val="28"/>
+          <w:shd w:val="clear" w:color="auto" w:fill="FFFFFF"/>
+        </w:rPr>
+      </w:pPr>
+      <w:r>
+        <w:rPr>
+          <w:rFonts w:ascii="Arial" w:hAnsi="Arial" w:cs="Arial"/>
+          <w:color w:val="444444"/>
+          <w:szCs w:val="28"/>
+          <w:shd w:val="clear" w:color="auto" w:fill="FFFFFF"/>
+        </w:rPr>
+        <w:t>P</w:t>
+      </w:r>
+      <w:r>
+        <w:rPr>
+          <w:rFonts w:ascii="Arial" w:hAnsi="Arial" w:cs="Arial"/>
+          <w:color w:val="444444"/>
+          <w:szCs w:val="28"/>
+          <w:shd w:val="clear" w:color="auto" w:fill="FFFFFF"/>
+        </w:rPr>
+        <w:t>ytest is a mature full-featured Python testing tool that helps you write better programs.</w:t>
+      </w:r>
+    </w:p>
+    <w:p>
+      <w:pPr>
+        <w:rPr>
+          <w:rFonts w:ascii="Arial" w:hAnsi="Arial" w:cs="Arial"/>
+          <w:color w:val="444444"/>
+          <w:szCs w:val="28"/>
+          <w:shd w:val="clear" w:color="auto" w:fill="FFFFFF"/>
+        </w:rPr>
+      </w:pPr>
+      <w:r>
+        <w:rPr>
+          <w:rFonts w:ascii="Arial" w:hAnsi="Arial" w:cs="Arial"/>
+          <w:color w:val="444444"/>
+          <w:szCs w:val="28"/>
+          <w:shd w:val="clear" w:color="auto" w:fill="FFFFFF"/>
+        </w:rPr>
+        <w:t>Below are the pros (appropriateness) of Pytest.</w:t>
+      </w:r>
+    </w:p>
+    <w:p>
+      <w:pPr>
+        <w:pStyle w:val="NormalWeb"/>
+        <w:numPr>
+          <w:ilvl w:val="0"/>
+          <w:numId w:val="14"/>
+        </w:numPr>
+        <w:shd w:val="clear" w:color="auto" w:fill="FFFFFF"/>
+        <w:spacing w:before="0" w:beforeAutospacing="0" w:after="0" w:afterAutospacing="0"/>
+        <w:rPr>
+          <w:rFonts w:ascii="Arial" w:hAnsi="Arial" w:cs="Arial"/>
+          <w:color w:val="3E4349"/>
+          <w:sz w:val="28"/>
+          <w:szCs w:val="28"/>
+        </w:rPr>
+      </w:pPr>
+      <w:r>
+        <w:rPr>
+          <w:rFonts w:ascii="Arial" w:hAnsi="Arial" w:cs="Arial"/>
+          <w:color w:val="3E4349"/>
+          <w:sz w:val="28"/>
+          <w:szCs w:val="28"/>
+        </w:rPr>
+        <w:lastRenderedPageBreak/>
+        <w:t>Detailed info on failing </w:t>
+      </w:r>
+      <w:hyperlink r:id="rId8" w:anchor="assert" w:history="1">
+        <w:r>
+          <w:rPr>
+            <w:rStyle w:val="std"/>
+            <w:rFonts w:ascii="Arial" w:hAnsi="Arial" w:cs="Arial"/>
+            <w:color w:val="004B6B"/>
+            <w:sz w:val="28"/>
+            <w:szCs w:val="28"/>
+            <w:bdr w:val="none" w:sz="0" w:space="0" w:color="auto" w:frame="1"/>
+          </w:rPr>
+          <w:t>assert statements</w:t>
+        </w:r>
+      </w:hyperlink>
+      <w:r>
+        <w:rPr>
+          <w:rFonts w:ascii="Arial" w:hAnsi="Arial" w:cs="Arial"/>
+          <w:color w:val="3E4349"/>
+          <w:sz w:val="28"/>
+          <w:szCs w:val="28"/>
+        </w:rPr>
+        <w:t> (no need to remember </w:t>
+      </w:r>
+      <w:proofErr w:type="spellStart"/>
+      <w:r>
+        <w:rPr>
+          <w:rStyle w:val="pre"/>
+          <w:rFonts w:ascii="Arial" w:hAnsi="Arial" w:cs="Arial"/>
+          <w:color w:val="222222"/>
+          <w:sz w:val="28"/>
+          <w:szCs w:val="28"/>
+          <w:shd w:val="clear" w:color="auto" w:fill="E8EFF0"/>
+        </w:rPr>
+        <w:t>self.assert</w:t>
+      </w:r>
+      <w:proofErr w:type="spellEnd"/>
+      <w:r>
+        <w:rPr>
+          <w:rStyle w:val="pre"/>
+          <w:rFonts w:ascii="Arial" w:hAnsi="Arial" w:cs="Arial"/>
+          <w:color w:val="222222"/>
+          <w:sz w:val="28"/>
+          <w:szCs w:val="28"/>
+          <w:shd w:val="clear" w:color="auto" w:fill="E8EFF0"/>
+        </w:rPr>
+        <w:t>*</w:t>
+      </w:r>
+      <w:r>
+        <w:rPr>
+          <w:rFonts w:ascii="Arial" w:hAnsi="Arial" w:cs="Arial"/>
+          <w:color w:val="3E4349"/>
+          <w:sz w:val="28"/>
+          <w:szCs w:val="28"/>
+        </w:rPr>
+        <w:t> names)</w:t>
+      </w:r>
+    </w:p>
+    <w:p>
+      <w:pPr>
+        <w:pStyle w:val="NormalWeb"/>
+        <w:numPr>
+          <w:ilvl w:val="0"/>
+          <w:numId w:val="14"/>
+        </w:numPr>
+        <w:shd w:val="clear" w:color="auto" w:fill="FFFFFF"/>
+        <w:spacing w:before="0" w:beforeAutospacing="0" w:after="0" w:afterAutospacing="0"/>
+        <w:rPr>
+          <w:rFonts w:ascii="Arial" w:hAnsi="Arial" w:cs="Arial"/>
+          <w:color w:val="3E4349"/>
+          <w:sz w:val="28"/>
+          <w:szCs w:val="28"/>
+        </w:rPr>
+      </w:pPr>
+      <w:hyperlink r:id="rId9" w:anchor="test-discovery" w:history="1">
+        <w:r>
+          <w:rPr>
+            <w:rStyle w:val="std"/>
+            <w:rFonts w:ascii="Arial" w:hAnsi="Arial" w:cs="Arial"/>
+            <w:color w:val="004B6B"/>
+            <w:sz w:val="28"/>
+            <w:szCs w:val="28"/>
+            <w:bdr w:val="none" w:sz="0" w:space="0" w:color="auto" w:frame="1"/>
+          </w:rPr>
+          <w:t>Auto-discovery</w:t>
+        </w:r>
+      </w:hyperlink>
+      <w:r>
+        <w:rPr>
+          <w:rFonts w:ascii="Arial" w:hAnsi="Arial" w:cs="Arial"/>
+          <w:color w:val="3E4349"/>
+          <w:sz w:val="28"/>
+          <w:szCs w:val="28"/>
+        </w:rPr>
+        <w:t> of test modules and functions</w:t>
+      </w:r>
+    </w:p>
+    <w:p>
+      <w:pPr>
+        <w:pStyle w:val="NormalWeb"/>
+        <w:numPr>
+          <w:ilvl w:val="0"/>
+          <w:numId w:val="14"/>
+        </w:numPr>
+        <w:shd w:val="clear" w:color="auto" w:fill="FFFFFF"/>
+        <w:spacing w:before="0" w:beforeAutospacing="0" w:after="0" w:afterAutospacing="0"/>
+        <w:rPr>
+          <w:rFonts w:ascii="Arial" w:hAnsi="Arial" w:cs="Arial"/>
+          <w:color w:val="3E4349"/>
+          <w:sz w:val="28"/>
+          <w:szCs w:val="28"/>
+        </w:rPr>
+      </w:pPr>
+      <w:hyperlink r:id="rId10" w:anchor="fixture" w:history="1">
+        <w:r>
+          <w:rPr>
+            <w:rStyle w:val="std"/>
+            <w:rFonts w:ascii="Arial" w:hAnsi="Arial" w:cs="Arial"/>
+            <w:color w:val="004B6B"/>
+            <w:sz w:val="28"/>
+            <w:szCs w:val="28"/>
+            <w:bdr w:val="none" w:sz="0" w:space="0" w:color="auto" w:frame="1"/>
+          </w:rPr>
+          <w:t>Modular fixtures</w:t>
+        </w:r>
+      </w:hyperlink>
+      <w:r>
+        <w:rPr>
+          <w:rFonts w:ascii="Arial" w:hAnsi="Arial" w:cs="Arial"/>
+          <w:color w:val="3E4349"/>
+          <w:sz w:val="28"/>
+          <w:szCs w:val="28"/>
+        </w:rPr>
+        <w:t xml:space="preserve"> for managing small or </w:t>
+      </w:r>
+      <w:proofErr w:type="spellStart"/>
+      <w:r>
+        <w:rPr>
+          <w:rFonts w:ascii="Arial" w:hAnsi="Arial" w:cs="Arial"/>
+          <w:color w:val="3E4349"/>
+          <w:sz w:val="28"/>
+          <w:szCs w:val="28"/>
+        </w:rPr>
+        <w:t>parametrized</w:t>
+      </w:r>
+      <w:proofErr w:type="spellEnd"/>
+      <w:r>
+        <w:rPr>
+          <w:rFonts w:ascii="Arial" w:hAnsi="Arial" w:cs="Arial"/>
+          <w:color w:val="3E4349"/>
+          <w:sz w:val="28"/>
+          <w:szCs w:val="28"/>
+        </w:rPr>
+        <w:t xml:space="preserve"> long-lived test resources</w:t>
+      </w:r>
+    </w:p>
+    <w:p>
+      <w:pPr>
+        <w:pStyle w:val="NormalWeb"/>
+        <w:numPr>
+          <w:ilvl w:val="0"/>
+          <w:numId w:val="14"/>
+        </w:numPr>
+        <w:shd w:val="clear" w:color="auto" w:fill="FFFFFF"/>
+        <w:spacing w:before="0" w:beforeAutospacing="0" w:after="0" w:afterAutospacing="0"/>
+        <w:rPr>
+          <w:rFonts w:ascii="Arial" w:hAnsi="Arial" w:cs="Arial"/>
+          <w:color w:val="3E4349"/>
+          <w:sz w:val="26"/>
+          <w:szCs w:val="26"/>
+        </w:rPr>
+      </w:pPr>
+      <w:r>
+        <w:rPr>
+          <w:rFonts w:ascii="Arial" w:hAnsi="Arial" w:cs="Arial"/>
+          <w:color w:val="3E4349"/>
+          <w:sz w:val="28"/>
+          <w:szCs w:val="28"/>
+        </w:rPr>
+        <w:t>Can run </w:t>
+      </w:r>
+      <w:proofErr w:type="spellStart"/>
+      <w:r>
+        <w:rPr>
+          <w:rFonts w:ascii="Arial" w:hAnsi="Arial" w:cs="Arial"/>
+          <w:color w:val="3E4349"/>
+          <w:sz w:val="28"/>
+          <w:szCs w:val="28"/>
+        </w:rPr>
+        <w:fldChar w:fldCharType="begin"/>
+      </w:r>
+      <w:r>
+        <w:rPr>
+          <w:rFonts w:ascii="Arial" w:hAnsi="Arial" w:cs="Arial"/>
+          <w:color w:val="3E4349"/>
+          <w:sz w:val="28"/>
+          <w:szCs w:val="28"/>
+        </w:rPr>
+        <w:instrText xml:space="preserve"> HYPERLINK "https://docs.pytest.org/en/6.2.x/unittest.html" \l "unittest" </w:instrText>
+      </w:r>
+      <w:r>
+        <w:rPr>
+          <w:rFonts w:ascii="Arial" w:hAnsi="Arial" w:cs="Arial"/>
+          <w:color w:val="3E4349"/>
+          <w:sz w:val="28"/>
+          <w:szCs w:val="28"/>
+        </w:rPr>
+        <w:fldChar w:fldCharType="separate"/>
+      </w:r>
+      <w:r>
+        <w:rPr>
+          <w:rStyle w:val="std"/>
+          <w:rFonts w:ascii="Arial" w:hAnsi="Arial" w:cs="Arial"/>
+          <w:color w:val="004B6B"/>
+          <w:sz w:val="28"/>
+          <w:szCs w:val="28"/>
+          <w:bdr w:val="none" w:sz="0" w:space="0" w:color="auto" w:frame="1"/>
+        </w:rPr>
+        <w:t>unittest</w:t>
+      </w:r>
+      <w:proofErr w:type="spellEnd"/>
+      <w:r>
+        <w:rPr>
+          <w:rFonts w:ascii="Arial" w:hAnsi="Arial" w:cs="Arial"/>
+          <w:color w:val="3E4349"/>
+          <w:sz w:val="28"/>
+          <w:szCs w:val="28"/>
+        </w:rPr>
+        <w:fldChar w:fldCharType="end"/>
+      </w:r>
+      <w:r>
+        <w:rPr>
+          <w:rFonts w:ascii="Arial" w:hAnsi="Arial" w:cs="Arial"/>
+          <w:color w:val="3E4349"/>
+          <w:sz w:val="28"/>
+          <w:szCs w:val="28"/>
+        </w:rPr>
+        <w:t> (including trial) and </w:t>
+      </w:r>
+      <w:hyperlink r:id="rId11" w:anchor="noseintegration" w:history="1">
+        <w:r>
+          <w:rPr>
+            <w:rStyle w:val="std"/>
+            <w:rFonts w:ascii="Arial" w:hAnsi="Arial" w:cs="Arial"/>
+            <w:color w:val="004B6B"/>
+            <w:sz w:val="28"/>
+            <w:szCs w:val="28"/>
+            <w:bdr w:val="none" w:sz="0" w:space="0" w:color="auto" w:frame="1"/>
+          </w:rPr>
+          <w:t>nose</w:t>
+        </w:r>
+      </w:hyperlink>
+      <w:r>
+        <w:rPr>
+          <w:rFonts w:ascii="Arial" w:hAnsi="Arial" w:cs="Arial"/>
+          <w:color w:val="3E4349"/>
+          <w:sz w:val="28"/>
+          <w:szCs w:val="28"/>
+        </w:rPr>
+        <w:t> test suites out of the box</w:t>
+      </w:r>
+    </w:p>
+    <w:p>
+      <w:pPr>
         <w:rPr>
           <w:rFonts w:ascii="Arial" w:hAnsi="Arial" w:cs="Arial"/>
           <w:color w:val="auto"/>
           <w:sz w:val="44"/>
           <w:szCs w:val="44"/>
         </w:rPr>
+      </w:pPr>
+    </w:p>
+    <w:p>
+      <w:pPr>
+        <w:rPr>
+          <w:rFonts w:ascii="Arial" w:hAnsi="Arial" w:cs="Arial"/>
+          <w:color w:val="auto"/>
+          <w:szCs w:val="28"/>
+        </w:rPr>
+      </w:pPr>
+    </w:p>
+    <w:p>
+      <w:pPr>
+        <w:rPr>
+          <w:rFonts w:ascii="Arial" w:hAnsi="Arial" w:cs="Arial"/>
+          <w:color w:val="auto"/>
+          <w:sz w:val="44"/>
+          <w:szCs w:val="44"/>
+        </w:rPr>
+      </w:pPr>
+      <w:r>
+        <w:rPr>
+          <w:rFonts w:ascii="Arial" w:hAnsi="Arial" w:cs="Arial"/>
+          <w:color w:val="auto"/>
+          <w:sz w:val="44"/>
+          <w:szCs w:val="44"/>
+        </w:rPr>
+        <w:t>W</w:t>
+      </w:r>
+      <w:r>
+        <w:rPr>
+          <w:rFonts w:ascii="Arial" w:hAnsi="Arial" w:cs="Arial"/>
+          <w:color w:val="auto"/>
+          <w:sz w:val="44"/>
+          <w:szCs w:val="44"/>
+        </w:rPr>
         <w:t>ord 2013</w:t>
       </w:r>
     </w:p>
@@ -2422,7 +2515,6 @@
           <w:color w:val="202124"/>
           <w:shd w:val="clear" w:color="auto" w:fill="FFFFFF"/>
         </w:rPr>
-        <w:lastRenderedPageBreak/>
         <w:t>Word 2013 is </w:t>
       </w:r>
       <w:r>
@@ -2731,7 +2823,16 @@
           <w:color w:val="auto"/>
           <w:szCs w:val="28"/>
         </w:rPr>
-        <w:t>When it comes to building real world applications in the context of data science, artificial intelligence, or fintech in python, libraries like BeautifulSoup (Data mining), numpy, pandas, sciPy, scikit</w:t>
+        <w:t xml:space="preserve">When it comes to building real world applications in the context of data science, artificial intelligence, or fintech in python, libraries like BeautifulSoup (Data </w:t>
+      </w:r>
+      <w:r>
+        <w:rPr>
+          <w:rFonts w:ascii="Arial" w:hAnsi="Arial" w:cs="Arial"/>
+          <w:color w:val="auto"/>
+          <w:szCs w:val="28"/>
+        </w:rPr>
+        <w:lastRenderedPageBreak/>
+        <w:t>mining), numpy, pandas, sciPy, scikit</w:t>
       </w:r>
       <w:r>
         <w:rPr>
@@ -2806,7 +2907,6 @@
           <w:sz w:val="44"/>
           <w:szCs w:val="44"/>
         </w:rPr>
-        <w:lastRenderedPageBreak/>
         <w:t>NumPy</w:t>
       </w:r>
     </w:p>
@@ -2918,7 +3018,7 @@
         </w:rPr>
         <w:t xml:space="preserve">According to </w:t>
       </w:r>
-      <w:hyperlink r:id="rId8" w:history="1">
+      <w:hyperlink r:id="rId12" w:history="1">
         <w:r>
           <w:rPr>
             <w:rStyle w:val="Hyperlink"/>
@@ -2993,7 +3093,7 @@
         </w:rPr>
         <w:t> </w:t>
       </w:r>
-      <w:hyperlink r:id="rId9" w:history="1">
+      <w:hyperlink r:id="rId13" w:history="1">
         <w:r>
           <w:rPr>
             <w:rStyle w:val="Hyperlink"/>
@@ -3098,7 +3198,7 @@
         </w:rPr>
         <w:t>The problem is with the </w:t>
       </w:r>
-      <w:hyperlink r:id="rId10" w:history="1">
+      <w:hyperlink r:id="rId14" w:history="1">
         <w:r>
           <w:rPr>
             <w:rStyle w:val="Hyperlink"/>
@@ -3161,43 +3261,7 @@
           <w:sz w:val="28"/>
           <w:szCs w:val="28"/>
         </w:rPr>
-        <w:t xml:space="preserve">The 'allow_pickle' parameter was introduced in </w:t>
-      </w:r>
-      <w:r>
-        <w:rPr>
-          <w:rFonts w:ascii="Arial" w:hAnsi="Arial" w:cs="Arial"/>
-          <w:color w:val="4A4A4A"/>
-          <w:sz w:val="28"/>
-          <w:szCs w:val="28"/>
-        </w:rPr>
-        <w:t xml:space="preserve">numpy </w:t>
-      </w:r>
-      <w:r>
-        <w:rPr>
-          <w:rFonts w:ascii="Arial" w:hAnsi="Arial" w:cs="Arial"/>
-          <w:color w:val="4A4A4A"/>
-          <w:sz w:val="28"/>
-          <w:szCs w:val="28"/>
-        </w:rPr>
-        <w:t xml:space="preserve">1.10 version and the development team of </w:t>
-      </w:r>
-      <w:r>
-        <w:rPr>
-          <w:rFonts w:ascii="Arial" w:hAnsi="Arial" w:cs="Arial"/>
-          <w:color w:val="4A4A4A"/>
-          <w:sz w:val="28"/>
-          <w:szCs w:val="28"/>
-        </w:rPr>
-        <w:t xml:space="preserve">numpy </w:t>
-      </w:r>
-      <w:r>
-        <w:rPr>
-          <w:rFonts w:ascii="Arial" w:hAnsi="Arial" w:cs="Arial"/>
-          <w:color w:val="4A4A4A"/>
-          <w:sz w:val="28"/>
-          <w:szCs w:val="28"/>
-        </w:rPr>
-        <w:t>is now working on a fix.</w:t>
+        <w:t>The 'allow_pickle' parameter was introduced in numpy 1.10 version and the development team of numpy is now working on a fix.</w:t>
       </w:r>
     </w:p>
     <w:p>
@@ -3221,7 +3285,7 @@
         </w:rPr>
         <w:t>“When using the 'numpy.load' function with the 'allow_pickle' parameter users should default its value to 'False' if they are not sure if the data is safe,” Nan told </w:t>
       </w:r>
-      <w:hyperlink r:id="rId11" w:history="1">
+      <w:hyperlink r:id="rId15" w:history="1">
         <w:r>
           <w:rPr>
             <w:rStyle w:val="Hyperlink"/>
@@ -3262,7 +3326,7 @@
           <w:sz w:val="28"/>
           <w:szCs w:val="28"/>
         </w:rPr>
-        <w:t xml:space="preserve">The maintainers of </w:t>
+        <w:t xml:space="preserve">The maintainers of numpy also suggested to change the default value for the 'allow_pickle' parameter to 'False' in numpy 1.17 version and display a warning </w:t>
       </w:r>
       <w:r>
         <w:rPr>
@@ -3271,34 +3335,8 @@
           <w:sz w:val="28"/>
           <w:szCs w:val="28"/>
         </w:rPr>
-        <w:t xml:space="preserve">numpy </w:t>
-      </w:r>
-      <w:r>
-        <w:rPr>
-          <w:rFonts w:ascii="Arial" w:hAnsi="Arial" w:cs="Arial"/>
-          <w:color w:val="4A4A4A"/>
-          <w:sz w:val="28"/>
-          <w:szCs w:val="28"/>
-        </w:rPr>
-        <w:t xml:space="preserve">also suggested to change the default value for the 'allow_pickle' parameter to 'False' in </w:t>
-      </w:r>
-      <w:r>
-        <w:rPr>
-          <w:rFonts w:ascii="Arial" w:hAnsi="Arial" w:cs="Arial"/>
-          <w:color w:val="4A4A4A"/>
-          <w:sz w:val="28"/>
-          <w:szCs w:val="28"/>
-        </w:rPr>
-        <w:t xml:space="preserve">numpy </w:t>
-      </w:r>
-      <w:r>
-        <w:rPr>
-          <w:rFonts w:ascii="Arial" w:hAnsi="Arial" w:cs="Arial"/>
-          <w:color w:val="4A4A4A"/>
-          <w:sz w:val="28"/>
-          <w:szCs w:val="28"/>
-        </w:rPr>
-        <w:t>1.17 version and display a warning when importing datasets from the internet, so that users can allow the action only if they trust the data.</w:t>
+        <w:lastRenderedPageBreak/>
+        <w:t>when importing datasets from the internet, so that users can allow the action only if they trust the data.</w:t>
       </w:r>
     </w:p>
     <w:p>
@@ -3343,26 +3381,7 @@
           <w:sz w:val="28"/>
           <w:szCs w:val="28"/>
         </w:rPr>
-        <w:t xml:space="preserve">Numpy </w:t>
-      </w:r>
-      <w:r>
-        <w:rPr>
-          <w:rFonts w:ascii="Arial" w:hAnsi="Arial" w:cs="Arial"/>
-          <w:color w:val="4A4A4A"/>
-          <w:sz w:val="28"/>
-          <w:szCs w:val="28"/>
-        </w:rPr>
-        <w:t xml:space="preserve">is typically available from the official package repositories of Linux-based distributions. SUSE security engineer Alexandros Toptsoglou stated that </w:t>
-      </w:r>
-      <w:r>
-        <w:rPr>
-          <w:rFonts w:ascii="Arial" w:hAnsi="Arial" w:cs="Arial"/>
-          <w:color w:val="4A4A4A"/>
-          <w:sz w:val="28"/>
-          <w:szCs w:val="28"/>
-        </w:rPr>
-        <w:lastRenderedPageBreak/>
-        <w:t>the issue impacts SUSE Linux Enterprise 15 and the SUSE Linux Enterprise 12 Service Pack 2.</w:t>
+        <w:t>Numpy is typically available from the official package repositories of Linux-based distributions. SUSE security engineer Alexandros Toptsoglou stated that the issue impacts SUSE Linux Enterprise 15 and the SUSE Linux Enterprise 12 Service Pack 2.</w:t>
       </w:r>
     </w:p>
     <w:p>
@@ -3384,34 +3403,7 @@
           <w:sz w:val="28"/>
           <w:szCs w:val="28"/>
         </w:rPr>
-        <w:t xml:space="preserve">Numpy </w:t>
-      </w:r>
-      <w:r>
-        <w:rPr>
-          <w:rFonts w:ascii="Arial" w:hAnsi="Arial" w:cs="Arial"/>
-          <w:color w:val="4A4A4A"/>
-          <w:sz w:val="28"/>
-          <w:szCs w:val="28"/>
-        </w:rPr>
-        <w:t xml:space="preserve">is available for various Linux-based distributions via the RPM Package Manager. The maintainers of the </w:t>
-      </w:r>
-      <w:r>
-        <w:rPr>
-          <w:rFonts w:ascii="Arial" w:hAnsi="Arial" w:cs="Arial"/>
-          <w:color w:val="4A4A4A"/>
-          <w:sz w:val="28"/>
-          <w:szCs w:val="28"/>
-        </w:rPr>
-        <w:t xml:space="preserve">numpy </w:t>
-      </w:r>
-      <w:r>
-        <w:rPr>
-          <w:rFonts w:ascii="Arial" w:hAnsi="Arial" w:cs="Arial"/>
-          <w:color w:val="4A4A4A"/>
-          <w:sz w:val="28"/>
-          <w:szCs w:val="28"/>
-        </w:rPr>
-        <w:t>RPM package are open to adding a security alert in the near future so that it is present in Numpy version 1.17 if concerns are high enough to warrant such a move.</w:t>
+        <w:t>Numpy is available for various Linux-based distributions via the RPM Package Manager. The maintainers of the numpy RPM package are open to adding a security alert in the near future so that it is present in Numpy version 1.17 if concerns are high enough to warrant such a move.</w:t>
       </w:r>
     </w:p>
     <w:p>
@@ -3488,27 +3480,116 @@
       <w:pPr>
         <w:rPr>
           <w:rFonts w:ascii="Arial" w:hAnsi="Arial" w:cs="Arial"/>
-          <w:color w:val="auto"/>
-          <w:szCs w:val="28"/>
-        </w:rPr>
-      </w:pPr>
-      <w:r>
-        <w:rPr>
-          <w:rFonts w:ascii="Arial" w:hAnsi="Arial" w:cs="Arial"/>
           <w:color w:val="333333"/>
           <w:szCs w:val="28"/>
           <w:shd w:val="clear" w:color="auto" w:fill="FFFFFF"/>
         </w:rPr>
+      </w:pPr>
+      <w:r>
+        <w:rPr>
+          <w:rFonts w:ascii="Arial" w:hAnsi="Arial" w:cs="Arial"/>
+          <w:color w:val="333333"/>
+          <w:szCs w:val="28"/>
+          <w:shd w:val="clear" w:color="auto" w:fill="FFFFFF"/>
+        </w:rPr>
         <w:t>svm_predict_values in svm.cpp in Libsvm v324, as used in scikit-learn 0.23.2 and other products, allows attackers to cause a denial of service (segmentation fault) via a crafted model SVM (introduced via pickle, json, or any other model permanence standard) with a large value in the _n_support array. NOTE: the scikit-learn vendor's position is that the behavior can only occur if the library's API is violated by an application that changes a private attribute.</w:t>
       </w:r>
     </w:p>
+    <w:p>
+      <w:pPr>
+        <w:rPr>
+          <w:rFonts w:ascii="Arial" w:hAnsi="Arial" w:cs="Arial"/>
+          <w:color w:val="333333"/>
+          <w:szCs w:val="28"/>
+          <w:shd w:val="clear" w:color="auto" w:fill="FFFFFF"/>
+        </w:rPr>
+      </w:pPr>
+    </w:p>
+    <w:p>
+      <w:pPr>
+        <w:pStyle w:val="Heading4"/>
+        <w:rPr>
+          <w:rFonts w:ascii="Arial" w:hAnsi="Arial" w:cs="Arial"/>
+          <w:b w:val="0"/>
+          <w:caps w:val="0"/>
+          <w:color w:val="auto"/>
+          <w:sz w:val="44"/>
+          <w:szCs w:val="44"/>
+        </w:rPr>
+      </w:pPr>
+      <w:r>
+        <w:rPr>
+          <w:rFonts w:ascii="Arial" w:hAnsi="Arial" w:cs="Arial"/>
+          <w:b w:val="0"/>
+          <w:caps w:val="0"/>
+          <w:color w:val="auto"/>
+          <w:sz w:val="44"/>
+          <w:szCs w:val="44"/>
+        </w:rPr>
+        <w:t>Conclusion</w:t>
+      </w:r>
+    </w:p>
+    <w:p>
+      <w:pPr>
+        <w:pStyle w:val="Heading4"/>
+        <w:rPr>
+          <w:rFonts w:ascii="Arial" w:hAnsi="Arial" w:cs="Arial"/>
+          <w:b w:val="0"/>
+          <w:caps w:val="0"/>
+          <w:color w:val="auto"/>
+          <w:sz w:val="28"/>
+          <w:szCs w:val="28"/>
+        </w:rPr>
+      </w:pPr>
+      <w:r>
+        <w:rPr>
+          <w:rFonts w:ascii="Arial" w:hAnsi="Arial" w:cs="Arial"/>
+          <w:b w:val="0"/>
+          <w:caps w:val="0"/>
+          <w:color w:val="auto"/>
+          <w:sz w:val="28"/>
+          <w:szCs w:val="28"/>
+        </w:rPr>
+        <w:t xml:space="preserve">Privacy and data protection are very critical in data analysis. Data scientists must also consider these issues by proposing and enforcing strong protection </w:t>
+      </w:r>
+      <w:r>
+        <w:rPr>
+          <w:rFonts w:ascii="Arial" w:hAnsi="Arial" w:cs="Arial"/>
+          <w:b w:val="0"/>
+          <w:caps w:val="0"/>
+          <w:color w:val="auto"/>
+          <w:sz w:val="28"/>
+          <w:szCs w:val="28"/>
+        </w:rPr>
+        <w:t>measures that makes it easier to benefit from the data science field without compromising security.</w:t>
+      </w:r>
+    </w:p>
+    <w:p>
+      <w:pPr>
+        <w:rPr>
+          <w:rFonts w:ascii="Arial" w:hAnsi="Arial" w:cs="Arial"/>
+          <w:color w:val="333333"/>
+          <w:szCs w:val="28"/>
+          <w:shd w:val="clear" w:color="auto" w:fill="FFFFFF"/>
+        </w:rPr>
+      </w:pPr>
+    </w:p>
+    <w:p>
+      <w:pPr>
+        <w:rPr>
+          <w:rFonts w:ascii="Arial" w:hAnsi="Arial" w:cs="Arial"/>
+          <w:color w:val="auto"/>
+          <w:szCs w:val="28"/>
+        </w:rPr>
+      </w:pPr>
+    </w:p>
     <w:sectPr>
-      <w:headerReference w:type="even" r:id="rId12"/>
-      <w:headerReference w:type="default" r:id="rId13"/>
-      <w:footerReference w:type="even" r:id="rId14"/>
-      <w:footerReference w:type="default" r:id="rId15"/>
-      <w:headerReference w:type="first" r:id="rId16"/>
-      <w:footerReference w:type="first" r:id="rId17"/>
+      <w:headerReference w:type="even" r:id="rId16"/>
+      <w:headerReference w:type="default" r:id="rId17"/>
+      <w:footerReference w:type="even" r:id="rId18"/>
+      <w:footerReference w:type="default" r:id="rId19"/>
+      <w:headerReference w:type="first" r:id="rId20"/>
+      <w:footerReference w:type="first" r:id="rId21"/>
       <w:pgSz w:w="12240" w:h="15840"/>
       <w:pgMar w:top="720" w:right="1152" w:bottom="720" w:left="1152" w:header="0" w:footer="0" w:gutter="0"/>
       <w:pgNumType w:start="1"/>
@@ -3592,8 +3673,6 @@
           <w:r>
             <w:t>Martins.paraclet@gmail.com</w:t>
           </w:r>
-          <w:bookmarkStart w:id="2" w:name="_GoBack"/>
-          <w:bookmarkEnd w:id="2"/>
         </w:p>
       </w:tc>
     </w:tr>
@@ -3794,7 +3873,7 @@
                                     <w:b/>
                                     <w:noProof/>
                                   </w:rPr>
-                                  <w:t>7</w:t>
+                                  <w:t>4</w:t>
                                 </w:r>
                                 <w:r>
                                   <w:rPr>
@@ -3852,7 +3931,7 @@
                               <w:b/>
                               <w:noProof/>
                             </w:rPr>
-                            <w:t>7</w:t>
+                            <w:t>4</w:t>
                           </w:r>
                           <w:r>
                             <w:rPr>
@@ -4069,6 +4148,155 @@
     </w:lvl>
   </w:abstractNum>
   <w:abstractNum w:abstractNumId="2">
+    <w:nsid w:val="32B336DE"/>
+    <w:multiLevelType w:val="multilevel"/>
+    <w:tmpl w:val="C02CF75C"/>
+    <w:lvl w:ilvl="0">
+      <w:start w:val="1"/>
+      <w:numFmt w:val="decimal"/>
+      <w:lvlText w:val="%1."/>
+      <w:lvlJc w:val="left"/>
+      <w:pPr>
+        <w:tabs>
+          <w:tab w:val="num" w:pos="720"/>
+        </w:tabs>
+        <w:ind w:left="720" w:hanging="360"/>
+      </w:pPr>
+      <w:rPr>
+        <w:rFonts w:hint="default"/>
+        <w:sz w:val="20"/>
+      </w:rPr>
+    </w:lvl>
+    <w:lvl w:ilvl="1" w:tentative="1">
+      <w:start w:val="1"/>
+      <w:numFmt w:val="bullet"/>
+      <w:lvlText w:val="o"/>
+      <w:lvlJc w:val="left"/>
+      <w:pPr>
+        <w:tabs>
+          <w:tab w:val="num" w:pos="1440"/>
+        </w:tabs>
+        <w:ind w:left="1440" w:hanging="360"/>
+      </w:pPr>
+      <w:rPr>
+        <w:rFonts w:ascii="Courier New" w:hAnsi="Courier New" w:hint="default"/>
+        <w:sz w:val="20"/>
+      </w:rPr>
+    </w:lvl>
+    <w:lvl w:ilvl="2" w:tentative="1">
+      <w:start w:val="1"/>
+      <w:numFmt w:val="bullet"/>
+      <w:lvlText w:val=""/>
+      <w:lvlJc w:val="left"/>
+      <w:pPr>
+        <w:tabs>
+          <w:tab w:val="num" w:pos="2160"/>
+        </w:tabs>
+        <w:ind w:left="2160" w:hanging="360"/>
+      </w:pPr>
+      <w:rPr>
+        <w:rFonts w:ascii="Wingdings" w:hAnsi="Wingdings" w:hint="default"/>
+        <w:sz w:val="20"/>
+      </w:rPr>
+    </w:lvl>
+    <w:lvl w:ilvl="3" w:tentative="1">
+      <w:start w:val="1"/>
+      <w:numFmt w:val="bullet"/>
+      <w:lvlText w:val=""/>
+      <w:lvlJc w:val="left"/>
+      <w:pPr>
+        <w:tabs>
+          <w:tab w:val="num" w:pos="2880"/>
+        </w:tabs>
+        <w:ind w:left="2880" w:hanging="360"/>
+      </w:pPr>
+      <w:rPr>
+        <w:rFonts w:ascii="Wingdings" w:hAnsi="Wingdings" w:hint="default"/>
+        <w:sz w:val="20"/>
+      </w:rPr>
+    </w:lvl>
+    <w:lvl w:ilvl="4" w:tentative="1">
+      <w:start w:val="1"/>
+      <w:numFmt w:val="bullet"/>
+      <w:lvlText w:val=""/>
+      <w:lvlJc w:val="left"/>
+      <w:pPr>
+        <w:tabs>
+          <w:tab w:val="num" w:pos="3600"/>
+        </w:tabs>
+        <w:ind w:left="3600" w:hanging="360"/>
+      </w:pPr>
+      <w:rPr>
+        <w:rFonts w:ascii="Wingdings" w:hAnsi="Wingdings" w:hint="default"/>
+        <w:sz w:val="20"/>
+      </w:rPr>
+    </w:lvl>
+    <w:lvl w:ilvl="5" w:tentative="1">
+      <w:start w:val="1"/>
+      <w:numFmt w:val="bullet"/>
+      <w:lvlText w:val=""/>
+      <w:lvlJc w:val="left"/>
+      <w:pPr>
+        <w:tabs>
+          <w:tab w:val="num" w:pos="4320"/>
+        </w:tabs>
+        <w:ind w:left="4320" w:hanging="360"/>
+      </w:pPr>
+      <w:rPr>
+        <w:rFonts w:ascii="Wingdings" w:hAnsi="Wingdings" w:hint="default"/>
+        <w:sz w:val="20"/>
+      </w:rPr>
+    </w:lvl>
+    <w:lvl w:ilvl="6" w:tentative="1">
+      <w:start w:val="1"/>
+      <w:numFmt w:val="bullet"/>
+      <w:lvlText w:val=""/>
+      <w:lvlJc w:val="left"/>
+      <w:pPr>
+        <w:tabs>
+          <w:tab w:val="num" w:pos="5040"/>
+        </w:tabs>
+        <w:ind w:left="5040" w:hanging="360"/>
+      </w:pPr>
+      <w:rPr>
+        <w:rFonts w:ascii="Wingdings" w:hAnsi="Wingdings" w:hint="default"/>
+        <w:sz w:val="20"/>
+      </w:rPr>
+    </w:lvl>
+    <w:lvl w:ilvl="7" w:tentative="1">
+      <w:start w:val="1"/>
+      <w:numFmt w:val="bullet"/>
+      <w:lvlText w:val=""/>
+      <w:lvlJc w:val="left"/>
+      <w:pPr>
+        <w:tabs>
+          <w:tab w:val="num" w:pos="5760"/>
+        </w:tabs>
+        <w:ind w:left="5760" w:hanging="360"/>
+      </w:pPr>
+      <w:rPr>
+        <w:rFonts w:ascii="Wingdings" w:hAnsi="Wingdings" w:hint="default"/>
+        <w:sz w:val="20"/>
+      </w:rPr>
+    </w:lvl>
+    <w:lvl w:ilvl="8" w:tentative="1">
+      <w:start w:val="1"/>
+      <w:numFmt w:val="bullet"/>
+      <w:lvlText w:val=""/>
+      <w:lvlJc w:val="left"/>
+      <w:pPr>
+        <w:tabs>
+          <w:tab w:val="num" w:pos="6480"/>
+        </w:tabs>
+        <w:ind w:left="6480" w:hanging="360"/>
+      </w:pPr>
+      <w:rPr>
+        <w:rFonts w:ascii="Wingdings" w:hAnsi="Wingdings" w:hint="default"/>
+        <w:sz w:val="20"/>
+      </w:rPr>
+    </w:lvl>
+  </w:abstractNum>
+  <w:abstractNum w:abstractNumId="3">
     <w:nsid w:val="42D06BF9"/>
     <w:multiLevelType w:val="multilevel"/>
     <w:tmpl w:val="1792ABE6"/>
@@ -4217,7 +4445,7 @@
       </w:rPr>
     </w:lvl>
   </w:abstractNum>
-  <w:abstractNum w:abstractNumId="3">
+  <w:abstractNum w:abstractNumId="4">
     <w:nsid w:val="4BDC777B"/>
     <w:multiLevelType w:val="hybridMultilevel"/>
     <w:tmpl w:val="FBFED788"/>
@@ -4330,7 +4558,7 @@
       </w:rPr>
     </w:lvl>
   </w:abstractNum>
-  <w:abstractNum w:abstractNumId="4">
+  <w:abstractNum w:abstractNumId="5">
     <w:nsid w:val="5434072E"/>
     <w:multiLevelType w:val="multilevel"/>
     <w:tmpl w:val="277C305C"/>
@@ -4443,7 +4671,7 @@
       </w:pPr>
     </w:lvl>
   </w:abstractNum>
-  <w:abstractNum w:abstractNumId="5">
+  <w:abstractNum w:abstractNumId="6">
     <w:nsid w:val="6882207F"/>
     <w:multiLevelType w:val="hybridMultilevel"/>
     <w:tmpl w:val="A776CD06"/>
@@ -4533,7 +4761,7 @@
       </w:pPr>
     </w:lvl>
   </w:abstractNum>
-  <w:abstractNum w:abstractNumId="6">
+  <w:abstractNum w:abstractNumId="7">
     <w:nsid w:val="69C15D57"/>
     <w:multiLevelType w:val="hybridMultilevel"/>
     <w:tmpl w:val="312E2170"/>
@@ -4623,7 +4851,7 @@
       </w:pPr>
     </w:lvl>
   </w:abstractNum>
-  <w:abstractNum w:abstractNumId="7">
+  <w:abstractNum w:abstractNumId="8">
     <w:nsid w:val="6B834FCE"/>
     <w:multiLevelType w:val="hybridMultilevel"/>
     <w:tmpl w:val="C47EB6FC"/>
@@ -4713,7 +4941,7 @@
       </w:pPr>
     </w:lvl>
   </w:abstractNum>
-  <w:abstractNum w:abstractNumId="8">
+  <w:abstractNum w:abstractNumId="9">
     <w:nsid w:val="6BBD78EE"/>
     <w:multiLevelType w:val="hybridMultilevel"/>
     <w:tmpl w:val="2542AE16"/>
@@ -4803,7 +5031,7 @@
       </w:pPr>
     </w:lvl>
   </w:abstractNum>
-  <w:abstractNum w:abstractNumId="9">
+  <w:abstractNum w:abstractNumId="10">
     <w:nsid w:val="728C3A7A"/>
     <w:multiLevelType w:val="hybridMultilevel"/>
     <w:tmpl w:val="3CDAFD58"/>
@@ -4893,7 +5121,7 @@
       </w:pPr>
     </w:lvl>
   </w:abstractNum>
-  <w:abstractNum w:abstractNumId="10">
+  <w:abstractNum w:abstractNumId="11">
     <w:nsid w:val="757E3D73"/>
     <w:multiLevelType w:val="multilevel"/>
     <w:tmpl w:val="7018DAAC"/>
@@ -5042,7 +5270,7 @@
       </w:rPr>
     </w:lvl>
   </w:abstractNum>
-  <w:abstractNum w:abstractNumId="11">
+  <w:abstractNum w:abstractNumId="12">
     <w:nsid w:val="7E4903DB"/>
     <w:multiLevelType w:val="hybridMultilevel"/>
     <w:tmpl w:val="43F20B44"/>
@@ -5132,7 +5360,7 @@
       </w:pPr>
     </w:lvl>
   </w:abstractNum>
-  <w:abstractNum w:abstractNumId="12">
+  <w:abstractNum w:abstractNumId="13">
     <w:nsid w:val="7F3E52F3"/>
     <w:multiLevelType w:val="hybridMultilevel"/>
     <w:tmpl w:val="E66C6E2A"/>
@@ -5247,43 +5475,46 @@
     </w:lvl>
   </w:abstractNum>
   <w:num w:numId="1">
+    <w:abstractNumId w:val="4"/>
+  </w:num>
+  <w:num w:numId="2">
+    <w:abstractNumId w:val="13"/>
+  </w:num>
+  <w:num w:numId="3">
     <w:abstractNumId w:val="3"/>
   </w:num>
-  <w:num w:numId="2">
-    <w:abstractNumId w:val="12"/>
-  </w:num>
-  <w:num w:numId="3">
-    <w:abstractNumId w:val="2"/>
-  </w:num>
   <w:num w:numId="4">
-    <w:abstractNumId w:val="10"/>
+    <w:abstractNumId w:val="11"/>
   </w:num>
   <w:num w:numId="5">
-    <w:abstractNumId w:val="11"/>
+    <w:abstractNumId w:val="12"/>
   </w:num>
   <w:num w:numId="6">
     <w:abstractNumId w:val="0"/>
   </w:num>
   <w:num w:numId="7">
-    <w:abstractNumId w:val="5"/>
+    <w:abstractNumId w:val="6"/>
   </w:num>
   <w:num w:numId="8">
     <w:abstractNumId w:val="1"/>
   </w:num>
   <w:num w:numId="9">
+    <w:abstractNumId w:val="8"/>
+  </w:num>
+  <w:num w:numId="10">
+    <w:abstractNumId w:val="9"/>
+  </w:num>
+  <w:num w:numId="11">
+    <w:abstractNumId w:val="5"/>
+  </w:num>
+  <w:num w:numId="12">
+    <w:abstractNumId w:val="10"/>
+  </w:num>
+  <w:num w:numId="13">
     <w:abstractNumId w:val="7"/>
   </w:num>
-  <w:num w:numId="10">
-    <w:abstractNumId w:val="8"/>
-  </w:num>
-  <w:num w:numId="11">
-    <w:abstractNumId w:val="4"/>
-  </w:num>
-  <w:num w:numId="12">
-    <w:abstractNumId w:val="9"/>
-  </w:num>
-  <w:num w:numId="13">
-    <w:abstractNumId w:val="6"/>
+  <w:num w:numId="14">
+    <w:abstractNumId w:val="2"/>
   </w:num>
 </w:numbering>
 </file>
@@ -5799,6 +6030,7 @@
   <w:style w:type="character" w:default="1" w:styleId="DefaultParagraphFont">
     <w:name w:val="Default Paragraph Font"/>
     <w:uiPriority w:val="1"/>
+    <w:semiHidden/>
     <w:unhideWhenUsed/>
   </w:style>
   <w:style w:type="table" w:default="1" w:styleId="TableNormal">
@@ -6115,664 +6347,17 @@
       <w:bCs/>
     </w:rPr>
   </w:style>
-</w:styles>
-</file>
-
-<file path=word/glossary/document.xml><?xml version="1.0" encoding="utf-8"?>
-<w:glossaryDocument xmlns:wpc="http://schemas.microsoft.com/office/word/2010/wordprocessingCanvas" xmlns:mc="http://schemas.openxmlformats.org/markup-compatibility/2006" xmlns:o="urn:schemas-microsoft-com:office:office" xmlns:r="http://schemas.openxmlformats.org/officeDocument/2006/relationships" xmlns:m="http://schemas.openxmlformats.org/officeDocument/2006/math" xmlns:v="urn:schemas-microsoft-com:vml" xmlns:wp14="http://schemas.microsoft.com/office/word/2010/wordprocessingDrawing" xmlns:wp="http://schemas.openxmlformats.org/drawingml/2006/wordprocessingDrawing" xmlns:w10="urn:schemas-microsoft-com:office:word" xmlns:w="http://schemas.openxmlformats.org/wordprocessingml/2006/main" xmlns:w14="http://schemas.microsoft.com/office/word/2010/wordml" xmlns:w15="http://schemas.microsoft.com/office/word/2012/wordml" xmlns:wpg="http://schemas.microsoft.com/office/word/2010/wordprocessingGroup" xmlns:wpi="http://schemas.microsoft.com/office/word/2010/wordprocessingInk" xmlns:wne="http://schemas.microsoft.com/office/word/2006/wordml" xmlns:wps="http://schemas.microsoft.com/office/word/2010/wordprocessingShape" mc:Ignorable="w14 w15 wp14"/>
-</file>
-
-<file path=word/glossary/fontTable.xml><?xml version="1.0" encoding="utf-8"?>
-<w:fonts xmlns:mc="http://schemas.openxmlformats.org/markup-compatibility/2006" xmlns:r="http://schemas.openxmlformats.org/officeDocument/2006/relationships" xmlns:w="http://schemas.openxmlformats.org/wordprocessingml/2006/main" xmlns:w14="http://schemas.microsoft.com/office/word/2010/wordml" xmlns:w15="http://schemas.microsoft.com/office/word/2012/wordml" mc:Ignorable="w14 w15">
-  <w:font w:name="Times New Roman">
-    <w:panose1 w:val="02020603050405020304"/>
-    <w:charset w:val="00"/>
-    <w:family w:val="roman"/>
-    <w:pitch w:val="variable"/>
-    <w:sig w:usb0="E0002EFF" w:usb1="C000785B" w:usb2="00000009" w:usb3="00000000" w:csb0="000001FF" w:csb1="00000000"/>
-  </w:font>
-  <w:font w:name="Symbol">
-    <w:panose1 w:val="05050102010706020507"/>
-    <w:charset w:val="02"/>
-    <w:family w:val="roman"/>
-    <w:pitch w:val="variable"/>
-    <w:sig w:usb0="00000000" w:usb1="10000000" w:usb2="00000000" w:usb3="00000000" w:csb0="80000000" w:csb1="00000000"/>
-  </w:font>
-  <w:font w:name="Courier New">
-    <w:panose1 w:val="02070309020205020404"/>
-    <w:charset w:val="00"/>
-    <w:family w:val="modern"/>
-    <w:pitch w:val="fixed"/>
-    <w:sig w:usb0="E0002EFF" w:usb1="C0007843" w:usb2="00000009" w:usb3="00000000" w:csb0="000001FF" w:csb1="00000000"/>
-  </w:font>
-  <w:font w:name="Wingdings">
-    <w:panose1 w:val="05000000000000000000"/>
-    <w:charset w:val="02"/>
-    <w:family w:val="auto"/>
-    <w:pitch w:val="variable"/>
-    <w:sig w:usb0="00000000" w:usb1="10000000" w:usb2="00000000" w:usb3="00000000" w:csb0="80000000" w:csb1="00000000"/>
-  </w:font>
-  <w:font w:name="Microsoft Sans Serif">
-    <w:panose1 w:val="020B0604020202020204"/>
-    <w:charset w:val="00"/>
-    <w:family w:val="swiss"/>
-    <w:pitch w:val="variable"/>
-    <w:sig w:usb0="E5002EFF" w:usb1="C000605B" w:usb2="00000029" w:usb3="00000000" w:csb0="000101FF" w:csb1="00000000"/>
-  </w:font>
-  <w:font w:name="Franklin Gothic Book">
-    <w:panose1 w:val="020B0503020102020204"/>
-    <w:charset w:val="00"/>
-    <w:family w:val="swiss"/>
-    <w:pitch w:val="variable"/>
-    <w:sig w:usb0="00000287" w:usb1="00000000" w:usb2="00000000" w:usb3="00000000" w:csb0="0000009F" w:csb1="00000000"/>
-  </w:font>
-  <w:font w:name="Segoe UI">
-    <w:panose1 w:val="020B0502040204020203"/>
-    <w:charset w:val="00"/>
-    <w:family w:val="swiss"/>
-    <w:pitch w:val="variable"/>
-    <w:sig w:usb0="E4002EFF" w:usb1="C000E47F" w:usb2="00000009" w:usb3="00000000" w:csb0="000001FF" w:csb1="00000000"/>
-  </w:font>
-  <w:font w:name="Arial">
-    <w:panose1 w:val="020B0604020202020204"/>
-    <w:charset w:val="00"/>
-    <w:family w:val="swiss"/>
-    <w:pitch w:val="variable"/>
-    <w:sig w:usb0="E0002EFF" w:usb1="C000785B" w:usb2="00000009" w:usb3="00000000" w:csb0="000001FF" w:csb1="00000000"/>
-  </w:font>
-  <w:font w:name="Georgia">
-    <w:panose1 w:val="02040502050405020303"/>
-    <w:charset w:val="00"/>
-    <w:family w:val="roman"/>
-    <w:pitch w:val="variable"/>
-    <w:sig w:usb0="00000287" w:usb1="00000000" w:usb2="00000000" w:usb3="00000000" w:csb0="0000009F" w:csb1="00000000"/>
-  </w:font>
-  <w:font w:name="Helvetica">
-    <w:panose1 w:val="020B0604020202020204"/>
-    <w:charset w:val="00"/>
-    <w:family w:val="swiss"/>
-    <w:pitch w:val="variable"/>
-    <w:sig w:usb0="E0002EFF" w:usb1="C000785B" w:usb2="00000009" w:usb3="00000000" w:csb0="000001FF" w:csb1="00000000"/>
-  </w:font>
-  <w:font w:name="Calibri">
-    <w:panose1 w:val="020F0502020204030204"/>
-    <w:charset w:val="00"/>
-    <w:family w:val="swiss"/>
-    <w:pitch w:val="variable"/>
-    <w:sig w:usb0="E4002EFF" w:usb1="C000247B" w:usb2="00000009" w:usb3="00000000" w:csb0="000001FF" w:csb1="00000000"/>
-  </w:font>
-  <w:font w:name="Calibri Light">
-    <w:panose1 w:val="020F0302020204030204"/>
-    <w:charset w:val="00"/>
-    <w:family w:val="swiss"/>
-    <w:pitch w:val="variable"/>
-    <w:sig w:usb0="E4002EFF" w:usb1="C000247B" w:usb2="00000009" w:usb3="00000000" w:csb0="000001FF" w:csb1="00000000"/>
-  </w:font>
-</w:fonts>
-</file>
-
-<file path=word/glossary/settings.xml><?xml version="1.0" encoding="utf-8"?>
-<w:settings xmlns:mc="http://schemas.openxmlformats.org/markup-compatibility/2006" xmlns:o="urn:schemas-microsoft-com:office:office" xmlns:r="http://schemas.openxmlformats.org/officeDocument/2006/relationships" xmlns:m="http://schemas.openxmlformats.org/officeDocument/2006/math" xmlns:v="urn:schemas-microsoft-com:vml" xmlns:w10="urn:schemas-microsoft-com:office:word" xmlns:w="http://schemas.openxmlformats.org/wordprocessingml/2006/main" xmlns:w14="http://schemas.microsoft.com/office/word/2010/wordml" xmlns:w15="http://schemas.microsoft.com/office/word/2012/wordml" xmlns:sl="http://schemas.openxmlformats.org/schemaLibrary/2006/main" mc:Ignorable="w14 w15">
-  <w:view w:val="normal"/>
-  <w:defaultTabStop w:val="720"/>
-  <w:characterSpacingControl w:val="doNotCompress"/>
-  <w:compat>
-    <w:useFELayout/>
-    <w:compatSetting w:name="compatibilityMode" w:uri="http://schemas.microsoft.com/office/word" w:val="15"/>
-    <w:compatSetting w:name="overrideTableStyleFontSizeAndJustification" w:uri="http://schemas.microsoft.com/office/word" w:val="1"/>
-    <w:compatSetting w:name="enableOpenTypeFeatures" w:uri="http://schemas.microsoft.com/office/word" w:val="1"/>
-    <w:compatSetting w:name="doNotFlipMirrorIndents" w:uri="http://schemas.microsoft.com/office/word" w:val="1"/>
-    <w:compatSetting w:name="differentiateMultirowTableHeaders" w:uri="http://schemas.microsoft.com/office/word" w:val="1"/>
-  </w:compat>
-  <w:rsids>
-    <w:rsidRoot w:val="005C0F98"/>
-    <w:rsid w:val="005C0F98"/>
-    <w:rsid w:val="006847CF"/>
-  </w:rsids>
-  <m:mathPr>
-    <m:mathFont m:val="Cambria Math"/>
-    <m:brkBin m:val="before"/>
-    <m:brkBinSub m:val="--"/>
-    <m:smallFrac m:val="0"/>
-    <m:dispDef/>
-    <m:lMargin m:val="0"/>
-    <m:rMargin m:val="0"/>
-    <m:defJc m:val="centerGroup"/>
-    <m:wrapIndent m:val="1440"/>
-    <m:intLim m:val="subSup"/>
-    <m:naryLim m:val="undOvr"/>
-  </m:mathPr>
-  <w:themeFontLang w:val="en-US"/>
-  <w:clrSchemeMapping w:bg1="light1" w:t1="dark1" w:bg2="light2" w:t2="dark2" w:accent1="accent1" w:accent2="accent2" w:accent3="accent3" w:accent4="accent4" w:accent5="accent5" w:accent6="accent6" w:hyperlink="hyperlink" w:followedHyperlink="followedHyperlink"/>
-  <w:decimalSymbol w:val="."/>
-  <w:listSeparator w:val=","/>
-  <w15:chartTrackingRefBased/>
-</w:settings>
-</file>
-
-<file path=word/glossary/styles.xml><?xml version="1.0" encoding="utf-8"?>
-<w:styles xmlns:mc="http://schemas.openxmlformats.org/markup-compatibility/2006" xmlns:r="http://schemas.openxmlformats.org/officeDocument/2006/relationships" xmlns:w="http://schemas.openxmlformats.org/wordprocessingml/2006/main" xmlns:w14="http://schemas.microsoft.com/office/word/2010/wordml" xmlns:w15="http://schemas.microsoft.com/office/word/2012/wordml" mc:Ignorable="w14 w15">
-  <w:docDefaults>
-    <w:rPrDefault>
-      <w:rPr>
-        <w:rFonts w:asciiTheme="minorHAnsi" w:eastAsiaTheme="minorEastAsia" w:hAnsiTheme="minorHAnsi" w:cstheme="minorBidi"/>
-        <w:sz w:val="22"/>
-        <w:szCs w:val="22"/>
-        <w:lang w:val="en-US" w:eastAsia="en-US" w:bidi="ar-SA"/>
-      </w:rPr>
-    </w:rPrDefault>
-    <w:pPrDefault>
-      <w:pPr>
-        <w:spacing w:after="160" w:line="259" w:lineRule="auto"/>
-      </w:pPr>
-    </w:pPrDefault>
-  </w:docDefaults>
-  <w:latentStyles w:defLockedState="0" w:defUIPriority="99" w:defSemiHidden="0" w:defUnhideWhenUsed="0" w:defQFormat="0" w:count="371">
-    <w:lsdException w:name="Normal" w:uiPriority="0" w:qFormat="1"/>
-    <w:lsdException w:name="heading 1" w:uiPriority="9" w:qFormat="1"/>
-    <w:lsdException w:name="heading 2" w:semiHidden="1" w:uiPriority="9" w:unhideWhenUsed="1" w:qFormat="1"/>
-    <w:lsdException w:name="heading 3" w:semiHidden="1" w:uiPriority="9" w:unhideWhenUsed="1" w:qFormat="1"/>
-    <w:lsdException w:name="heading 4" w:semiHidden="1" w:uiPriority="9" w:unhideWhenUsed="1" w:qFormat="1"/>
-    <w:lsdException w:name="heading 5" w:semiHidden="1" w:uiPriority="9" w:unhideWhenUsed="1" w:qFormat="1"/>
-    <w:lsdException w:name="heading 6" w:semiHidden="1" w:uiPriority="9" w:unhideWhenUsed="1" w:qFormat="1"/>
-    <w:lsdException w:name="heading 7" w:semiHidden="1" w:uiPriority="9" w:unhideWhenUsed="1" w:qFormat="1"/>
-    <w:lsdException w:name="heading 8" w:semiHidden="1" w:uiPriority="9" w:unhideWhenUsed="1" w:qFormat="1"/>
-    <w:lsdException w:name="heading 9" w:semiHidden="1" w:uiPriority="9" w:unhideWhenUsed="1" w:qFormat="1"/>
-    <w:lsdException w:name="index 1" w:semiHidden="1" w:unhideWhenUsed="1"/>
-    <w:lsdException w:name="index 2" w:semiHidden="1" w:unhideWhenUsed="1"/>
-    <w:lsdException w:name="index 3" w:semiHidden="1" w:unhideWhenUsed="1"/>
-    <w:lsdException w:name="index 4" w:semiHidden="1" w:unhideWhenUsed="1"/>
-    <w:lsdException w:name="index 5" w:semiHidden="1" w:unhideWhenUsed="1"/>
-    <w:lsdException w:name="index 6" w:semiHidden="1" w:unhideWhenUsed="1"/>
-    <w:lsdException w:name="index 7" w:semiHidden="1" w:unhideWhenUsed="1"/>
-    <w:lsdException w:name="index 8" w:semiHidden="1" w:unhideWhenUsed="1"/>
-    <w:lsdException w:name="index 9" w:semiHidden="1" w:unhideWhenUsed="1"/>
-    <w:lsdException w:name="toc 1" w:semiHidden="1" w:uiPriority="39" w:unhideWhenUsed="1"/>
-    <w:lsdException w:name="toc 2" w:semiHidden="1" w:uiPriority="39" w:unhideWhenUsed="1"/>
-    <w:lsdException w:name="toc 3" w:semiHidden="1" w:uiPriority="39" w:unhideWhenUsed="1"/>
-    <w:lsdException w:name="toc 4" w:semiHidden="1" w:uiPriority="39" w:unhideWhenUsed="1"/>
-    <w:lsdException w:name="toc 5" w:semiHidden="1" w:uiPriority="39" w:unhideWhenUsed="1"/>
-    <w:lsdException w:name="toc 6" w:semiHidden="1" w:uiPriority="39" w:unhideWhenUsed="1"/>
-    <w:lsdException w:name="toc 7" w:semiHidden="1" w:uiPriority="39" w:unhideWhenUsed="1"/>
-    <w:lsdException w:name="toc 8" w:semiHidden="1" w:uiPriority="39" w:unhideWhenUsed="1"/>
-    <w:lsdException w:name="toc 9" w:semiHidden="1" w:uiPriority="39" w:unhideWhenUsed="1"/>
-    <w:lsdException w:name="Normal Indent" w:semiHidden="1" w:unhideWhenUsed="1"/>
-    <w:lsdException w:name="footnote text" w:semiHidden="1" w:unhideWhenUsed="1"/>
-    <w:lsdException w:name="annotation text" w:semiHidden="1" w:unhideWhenUsed="1"/>
-    <w:lsdException w:name="header" w:semiHidden="1" w:unhideWhenUsed="1"/>
-    <w:lsdException w:name="footer" w:semiHidden="1" w:unhideWhenUsed="1"/>
-    <w:lsdException w:name="index heading" w:semiHidden="1" w:unhideWhenUsed="1"/>
-    <w:lsdException w:name="caption" w:semiHidden="1" w:uiPriority="35" w:unhideWhenUsed="1" w:qFormat="1"/>
-    <w:lsdException w:name="table of figures" w:semiHidden="1" w:unhideWhenUsed="1"/>
-    <w:lsdException w:name="envelope address" w:semiHidden="1" w:unhideWhenUsed="1"/>
-    <w:lsdException w:name="envelope return" w:semiHidden="1" w:unhideWhenUsed="1"/>
-    <w:lsdException w:name="footnote reference" w:semiHidden="1" w:unhideWhenUsed="1"/>
-    <w:lsdException w:name="annotation reference" w:semiHidden="1" w:unhideWhenUsed="1"/>
-    <w:lsdException w:name="line number" w:semiHidden="1" w:unhideWhenUsed="1"/>
-    <w:lsdException w:name="page number" w:semiHidden="1" w:unhideWhenUsed="1"/>
-    <w:lsdException w:name="endnote reference" w:semiHidden="1" w:unhideWhenUsed="1"/>
-    <w:lsdException w:name="endnote text" w:semiHidden="1" w:unhideWhenUsed="1"/>
-    <w:lsdException w:name="table of authorities" w:semiHidden="1" w:unhideWhenUsed="1"/>
-    <w:lsdException w:name="macro" w:semiHidden="1" w:unhideWhenUsed="1"/>
-    <w:lsdException w:name="toa heading" w:semiHidden="1" w:unhideWhenUsed="1"/>
-    <w:lsdException w:name="List" w:semiHidden="1" w:unhideWhenUsed="1"/>
-    <w:lsdException w:name="List Bullet" w:semiHidden="1" w:unhideWhenUsed="1"/>
-    <w:lsdException w:name="List Number" w:semiHidden="1" w:unhideWhenUsed="1"/>
-    <w:lsdException w:name="List 2" w:semiHidden="1" w:unhideWhenUsed="1"/>
-    <w:lsdException w:name="List 3" w:semiHidden="1" w:unhideWhenUsed="1"/>
-    <w:lsdException w:name="List 4" w:semiHidden="1" w:unhideWhenUsed="1"/>
-    <w:lsdException w:name="List 5" w:semiHidden="1" w:unhideWhenUsed="1"/>
-    <w:lsdException w:name="List Bullet 2" w:semiHidden="1" w:unhideWhenUsed="1"/>
-    <w:lsdException w:name="List Bullet 3" w:semiHidden="1" w:unhideWhenUsed="1"/>
-    <w:lsdException w:name="List Bullet 4" w:semiHidden="1" w:unhideWhenUsed="1"/>
-    <w:lsdException w:name="List Bullet 5" w:semiHidden="1" w:unhideWhenUsed="1"/>
-    <w:lsdException w:name="List Number 2" w:semiHidden="1" w:unhideWhenUsed="1"/>
-    <w:lsdException w:name="List Number 3" w:semiHidden="1" w:unhideWhenUsed="1"/>
-    <w:lsdException w:name="List Number 4" w:semiHidden="1" w:unhideWhenUsed="1"/>
-    <w:lsdException w:name="List Number 5" w:semiHidden="1" w:unhideWhenUsed="1"/>
-    <w:lsdException w:name="Title" w:uiPriority="10" w:qFormat="1"/>
-    <w:lsdException w:name="Closing" w:semiHidden="1" w:unhideWhenUsed="1"/>
-    <w:lsdException w:name="Signature" w:semiHidden="1" w:unhideWhenUsed="1"/>
-    <w:lsdException w:name="Default Paragraph Font" w:semiHidden="1" w:uiPriority="1" w:unhideWhenUsed="1"/>
-    <w:lsdException w:name="Body Text" w:semiHidden="1" w:unhideWhenUsed="1"/>
-    <w:lsdException w:name="Body Text Indent" w:semiHidden="1" w:unhideWhenUsed="1"/>
-    <w:lsdException w:name="List Continue" w:semiHidden="1" w:unhideWhenUsed="1"/>
-    <w:lsdException w:name="List Continue 2" w:semiHidden="1" w:unhideWhenUsed="1"/>
-    <w:lsdException w:name="List Continue 3" w:semiHidden="1" w:unhideWhenUsed="1"/>
-    <w:lsdException w:name="List Continue 4" w:semiHidden="1" w:unhideWhenUsed="1"/>
-    <w:lsdException w:name="List Continue 5" w:semiHidden="1" w:unhideWhenUsed="1"/>
-    <w:lsdException w:name="Message Header" w:semiHidden="1" w:unhideWhenUsed="1"/>
-    <w:lsdException w:name="Subtitle" w:uiPriority="11" w:qFormat="1"/>
-    <w:lsdException w:name="Salutation" w:semiHidden="1" w:unhideWhenUsed="1"/>
-    <w:lsdException w:name="Date" w:semiHidden="1" w:unhideWhenUsed="1"/>
-    <w:lsdException w:name="Body Text First Indent" w:semiHidden="1" w:unhideWhenUsed="1"/>
-    <w:lsdException w:name="Body Text First Indent 2" w:semiHidden="1" w:unhideWhenUsed="1"/>
-    <w:lsdException w:name="Note Heading" w:semiHidden="1" w:unhideWhenUsed="1"/>
-    <w:lsdException w:name="Body Text 2" w:semiHidden="1" w:unhideWhenUsed="1"/>
-    <w:lsdException w:name="Body Text 3" w:semiHidden="1" w:unhideWhenUsed="1"/>
-    <w:lsdException w:name="Body Text Indent 2" w:semiHidden="1" w:unhideWhenUsed="1"/>
-    <w:lsdException w:name="Body Text Indent 3" w:semiHidden="1" w:unhideWhenUsed="1"/>
-    <w:lsdException w:name="Block Text" w:semiHidden="1" w:unhideWhenUsed="1"/>
-    <w:lsdException w:name="Hyperlink" w:semiHidden="1" w:unhideWhenUsed="1"/>
-    <w:lsdException w:name="FollowedHyperlink" w:semiHidden="1" w:unhideWhenUsed="1"/>
-    <w:lsdException w:name="Strong" w:uiPriority="22" w:qFormat="1"/>
-    <w:lsdException w:name="Emphasis" w:uiPriority="20" w:qFormat="1"/>
-    <w:lsdException w:name="Document Map" w:semiHidden="1" w:unhideWhenUsed="1"/>
-    <w:lsdException w:name="Plain Text" w:semiHidden="1" w:unhideWhenUsed="1"/>
-    <w:lsdException w:name="E-mail Signature" w:semiHidden="1" w:unhideWhenUsed="1"/>
-    <w:lsdException w:name="HTML Top of Form" w:semiHidden="1" w:unhideWhenUsed="1"/>
-    <w:lsdException w:name="HTML Bottom of Form" w:semiHidden="1" w:unhideWhenUsed="1"/>
-    <w:lsdException w:name="Normal (Web)" w:semiHidden="1" w:unhideWhenUsed="1"/>
-    <w:lsdException w:name="HTML Acronym" w:semiHidden="1" w:unhideWhenUsed="1"/>
-    <w:lsdException w:name="HTML Address" w:semiHidden="1" w:unhideWhenUsed="1"/>
-    <w:lsdException w:name="HTML Cite" w:semiHidden="1" w:unhideWhenUsed="1"/>
-    <w:lsdException w:name="HTML Code" w:semiHidden="1" w:unhideWhenUsed="1"/>
-    <w:lsdException w:name="HTML Definition" w:semiHidden="1" w:unhideWhenUsed="1"/>
-    <w:lsdException w:name="HTML Keyboard" w:semiHidden="1" w:unhideWhenUsed="1"/>
-    <w:lsdException w:name="HTML Preformatted" w:semiHidden="1" w:unhideWhenUsed="1"/>
-    <w:lsdException w:name="HTML Sample" w:semiHidden="1" w:unhideWhenUsed="1"/>
-    <w:lsdException w:name="HTML Typewriter" w:semiHidden="1" w:unhideWhenUsed="1"/>
-    <w:lsdException w:name="HTML Variable" w:semiHidden="1" w:unhideWhenUsed="1"/>
-    <w:lsdException w:name="Normal Table" w:semiHidden="1" w:unhideWhenUsed="1"/>
-    <w:lsdException w:name="annotation subject" w:semiHidden="1" w:unhideWhenUsed="1"/>
-    <w:lsdException w:name="No List" w:semiHidden="1" w:unhideWhenUsed="1"/>
-    <w:lsdException w:name="Outline List 1" w:semiHidden="1" w:unhideWhenUsed="1"/>
-    <w:lsdException w:name="Outline List 2" w:semiHidden="1" w:unhideWhenUsed="1"/>
-    <w:lsdException w:name="Outline List 3" w:semiHidden="1" w:unhideWhenUsed="1"/>
-    <w:lsdException w:name="Table Simple 1" w:semiHidden="1" w:unhideWhenUsed="1"/>
-    <w:lsdException w:name="Table Simple 2" w:semiHidden="1" w:unhideWhenUsed="1"/>
-    <w:lsdException w:name="Table Simple 3" w:semiHidden="1" w:unhideWhenUsed="1"/>
-    <w:lsdException w:name="Table Classic 1" w:semiHidden="1" w:unhideWhenUsed="1"/>
-    <w:lsdException w:name="Table Classic 2" w:semiHidden="1" w:unhideWhenUsed="1"/>
-    <w:lsdException w:name="Table Classic 3" w:semiHidden="1" w:unhideWhenUsed="1"/>
-    <w:lsdException w:name="Table Classic 4" w:semiHidden="1" w:unhideWhenUsed="1"/>
-    <w:lsdException w:name="Table Colorful 1" w:semiHidden="1" w:unhideWhenUsed="1"/>
-    <w:lsdException w:name="Table Colorful 2" w:semiHidden="1" w:unhideWhenUsed="1"/>
-    <w:lsdException w:name="Table Colorful 3" w:semiHidden="1" w:unhideWhenUsed="1"/>
-    <w:lsdException w:name="Table Columns 1" w:semiHidden="1" w:unhideWhenUsed="1"/>
-    <w:lsdException w:name="Table Columns 2" w:semiHidden="1" w:unhideWhenUsed="1"/>
-    <w:lsdException w:name="Table Columns 3" w:semiHidden="1" w:unhideWhenUsed="1"/>
-    <w:lsdException w:name="Table Columns 4" w:semiHidden="1" w:unhideWhenUsed="1"/>
-    <w:lsdException w:name="Table Columns 5" w:semiHidden="1" w:unhideWhenUsed="1"/>
-    <w:lsdException w:name="Table Grid 1" w:semiHidden="1" w:unhideWhenUsed="1"/>
-    <w:lsdException w:name="Table Grid 2" w:semiHidden="1" w:unhideWhenUsed="1"/>
-    <w:lsdException w:name="Table Grid 3" w:semiHidden="1" w:unhideWhenUsed="1"/>
-    <w:lsdException w:name="Table Grid 4" w:semiHidden="1" w:unhideWhenUsed="1"/>
-    <w:lsdException w:name="Table Grid 5" w:semiHidden="1" w:unhideWhenUsed="1"/>
-    <w:lsdException w:name="Table Grid 6" w:semiHidden="1" w:unhideWhenUsed="1"/>
-    <w:lsdException w:name="Table Grid 7" w:semiHidden="1" w:unhideWhenUsed="1"/>
-    <w:lsdException w:name="Table Grid 8" w:semiHidden="1" w:unhideWhenUsed="1"/>
-    <w:lsdException w:name="Table List 1" w:semiHidden="1" w:unhideWhenUsed="1"/>
-    <w:lsdException w:name="Table List 2" w:semiHidden="1" w:unhideWhenUsed="1"/>
-    <w:lsdException w:name="Table List 3" w:semiHidden="1" w:unhideWhenUsed="1"/>
-    <w:lsdException w:name="Table List 4" w:semiHidden="1" w:unhideWhenUsed="1"/>
-    <w:lsdException w:name="Table List 5" w:semiHidden="1" w:unhideWhenUsed="1"/>
-    <w:lsdException w:name="Table List 6" w:semiHidden="1" w:unhideWhenUsed="1"/>
-    <w:lsdException w:name="Table List 7" w:semiHidden="1" w:unhideWhenUsed="1"/>
-    <w:lsdException w:name="Table List 8" w:semiHidden="1" w:unhideWhenUsed="1"/>
-    <w:lsdException w:name="Table 3D effects 1" w:semiHidden="1" w:unhideWhenUsed="1"/>
-    <w:lsdException w:name="Table 3D effects 2" w:semiHidden="1" w:unhideWhenUsed="1"/>
-    <w:lsdException w:name="Table 3D effects 3" w:semiHidden="1" w:unhideWhenUsed="1"/>
-    <w:lsdException w:name="Table Contemporary" w:semiHidden="1" w:unhideWhenUsed="1"/>
-    <w:lsdException w:name="Table Elegant" w:semiHidden="1" w:unhideWhenUsed="1"/>
-    <w:lsdException w:name="Table Professional" w:semiHidden="1" w:unhideWhenUsed="1"/>
-    <w:lsdException w:name="Table Subtle 1" w:semiHidden="1" w:unhideWhenUsed="1"/>
-    <w:lsdException w:name="Table Subtle 2" w:semiHidden="1" w:unhideWhenUsed="1"/>
-    <w:lsdException w:name="Table Web 1" w:semiHidden="1" w:unhideWhenUsed="1"/>
-    <w:lsdException w:name="Table Web 2" w:semiHidden="1" w:unhideWhenUsed="1"/>
-    <w:lsdException w:name="Table Web 3" w:semiHidden="1" w:unhideWhenUsed="1"/>
-    <w:lsdException w:name="Balloon Text" w:semiHidden="1" w:unhideWhenUsed="1"/>
-    <w:lsdException w:name="Table Grid" w:uiPriority="39"/>
-    <w:lsdException w:name="Table Theme" w:semiHidden="1" w:unhideWhenUsed="1"/>
-    <w:lsdException w:name="Placeholder Text" w:semiHidden="1"/>
-    <w:lsdException w:name="No Spacing" w:uiPriority="1" w:qFormat="1"/>
-    <w:lsdException w:name="Light Shading" w:uiPriority="60"/>
-    <w:lsdException w:name="Light List" w:uiPriority="61"/>
-    <w:lsdException w:name="Light Grid" w:uiPriority="62"/>
-    <w:lsdException w:name="Medium Shading 1" w:uiPriority="63"/>
-    <w:lsdException w:name="Medium Shading 2" w:uiPriority="64"/>
-    <w:lsdException w:name="Medium List 1" w:uiPriority="65"/>
-    <w:lsdException w:name="Medium List 2" w:uiPriority="66"/>
-    <w:lsdException w:name="Medium Grid 1" w:uiPriority="67"/>
-    <w:lsdException w:name="Medium Grid 2" w:uiPriority="68"/>
-    <w:lsdException w:name="Medium Grid 3" w:uiPriority="69"/>
-    <w:lsdException w:name="Dark List" w:uiPriority="70"/>
-    <w:lsdException w:name="Colorful Shading" w:uiPriority="71"/>
-    <w:lsdException w:name="Colorful List" w:uiPriority="72"/>
-    <w:lsdException w:name="Colorful Grid" w:uiPriority="73"/>
-    <w:lsdException w:name="Light Shading Accent 1" w:uiPriority="60"/>
-    <w:lsdException w:name="Light List Accent 1" w:uiPriority="61"/>
-    <w:lsdException w:name="Light Grid Accent 1" w:uiPriority="62"/>
-    <w:lsdException w:name="Medium Shading 1 Accent 1" w:uiPriority="63"/>
-    <w:lsdException w:name="Medium Shading 2 Accent 1" w:uiPriority="64"/>
-    <w:lsdException w:name="Medium List 1 Accent 1" w:uiPriority="65"/>
-    <w:lsdException w:name="Revision" w:semiHidden="1"/>
-    <w:lsdException w:name="List Paragraph" w:uiPriority="34" w:qFormat="1"/>
-    <w:lsdException w:name="Quote" w:uiPriority="29" w:qFormat="1"/>
-    <w:lsdException w:name="Intense Quote" w:uiPriority="30" w:qFormat="1"/>
-    <w:lsdException w:name="Medium List 2 Accent 1" w:uiPriority="66"/>
-    <w:lsdException w:name="Medium Grid 1 Accent 1" w:uiPriority="67"/>
-    <w:lsdException w:name="Medium Grid 2 Accent 1" w:uiPriority="68"/>
-    <w:lsdException w:name="Medium Grid 3 Accent 1" w:uiPriority="69"/>
-    <w:lsdException w:name="Dark List Accent 1" w:uiPriority="70"/>
-    <w:lsdException w:name="Colorful Shading Accent 1" w:uiPriority="71"/>
-    <w:lsdException w:name="Colorful List Accent 1" w:uiPriority="72"/>
-    <w:lsdException w:name="Colorful Grid Accent 1" w:uiPriority="73"/>
-    <w:lsdException w:name="Light Shading Accent 2" w:uiPriority="60"/>
-    <w:lsdException w:name="Light List Accent 2" w:uiPriority="61"/>
-    <w:lsdException w:name="Light Grid Accent 2" w:uiPriority="62"/>
-    <w:lsdException w:name="Medium Shading 1 Accent 2" w:uiPriority="63"/>
-    <w:lsdException w:name="Medium Shading 2 Accent 2" w:uiPriority="64"/>
-    <w:lsdException w:name="Medium List 1 Accent 2" w:uiPriority="65"/>
-    <w:lsdException w:name="Medium List 2 Accent 2" w:uiPriority="66"/>
-    <w:lsdException w:name="Medium Grid 1 Accent 2" w:uiPriority="67"/>
-    <w:lsdException w:name="Medium Grid 2 Accent 2" w:uiPriority="68"/>
-    <w:lsdException w:name="Medium Grid 3 Accent 2" w:uiPriority="69"/>
-    <w:lsdException w:name="Dark List Accent 2" w:uiPriority="70"/>
-    <w:lsdException w:name="Colorful Shading Accent 2" w:uiPriority="71"/>
-    <w:lsdException w:name="Colorful List Accent 2" w:uiPriority="72"/>
-    <w:lsdException w:name="Colorful Grid Accent 2" w:uiPriority="73"/>
-    <w:lsdException w:name="Light Shading Accent 3" w:uiPriority="60"/>
-    <w:lsdException w:name="Light List Accent 3" w:uiPriority="61"/>
-    <w:lsdException w:name="Light Grid Accent 3" w:uiPriority="62"/>
-    <w:lsdException w:name="Medium Shading 1 Accent 3" w:uiPriority="63"/>
-    <w:lsdException w:name="Medium Shading 2 Accent 3" w:uiPriority="64"/>
-    <w:lsdException w:name="Medium List 1 Accent 3" w:uiPriority="65"/>
-    <w:lsdException w:name="Medium List 2 Accent 3" w:uiPriority="66"/>
-    <w:lsdException w:name="Medium Grid 1 Accent 3" w:uiPriority="67"/>
-    <w:lsdException w:name="Medium Grid 2 Accent 3" w:uiPriority="68"/>
-    <w:lsdException w:name="Medium Grid 3 Accent 3" w:uiPriority="69"/>
-    <w:lsdException w:name="Dark List Accent 3" w:uiPriority="70"/>
-    <w:lsdException w:name="Colorful Shading Accent 3" w:uiPriority="71"/>
-    <w:lsdException w:name="Colorful List Accent 3" w:uiPriority="72"/>
-    <w:lsdException w:name="Colorful Grid Accent 3" w:uiPriority="73"/>
-    <w:lsdException w:name="Light Shading Accent 4" w:uiPriority="60"/>
-    <w:lsdException w:name="Light List Accent 4" w:uiPriority="61"/>
-    <w:lsdException w:name="Light Grid Accent 4" w:uiPriority="62"/>
-    <w:lsdException w:name="Medium Shading 1 Accent 4" w:uiPriority="63"/>
-    <w:lsdException w:name="Medium Shading 2 Accent 4" w:uiPriority="64"/>
-    <w:lsdException w:name="Medium List 1 Accent 4" w:uiPriority="65"/>
-    <w:lsdException w:name="Medium List 2 Accent 4" w:uiPriority="66"/>
-    <w:lsdException w:name="Medium Grid 1 Accent 4" w:uiPriority="67"/>
-    <w:lsdException w:name="Medium Grid 2 Accent 4" w:uiPriority="68"/>
-    <w:lsdException w:name="Medium Grid 3 Accent 4" w:uiPriority="69"/>
-    <w:lsdException w:name="Dark List Accent 4" w:uiPriority="70"/>
-    <w:lsdException w:name="Colorful Shading Accent 4" w:uiPriority="71"/>
-    <w:lsdException w:name="Colorful List Accent 4" w:uiPriority="72"/>
-    <w:lsdException w:name="Colorful Grid Accent 4" w:uiPriority="73"/>
-    <w:lsdException w:name="Light Shading Accent 5" w:uiPriority="60"/>
-    <w:lsdException w:name="Light List Accent 5" w:uiPriority="61"/>
-    <w:lsdException w:name="Light Grid Accent 5" w:uiPriority="62"/>
-    <w:lsdException w:name="Medium Shading 1 Accent 5" w:uiPriority="63"/>
-    <w:lsdException w:name="Medium Shading 2 Accent 5" w:uiPriority="64"/>
-    <w:lsdException w:name="Medium List 1 Accent 5" w:uiPriority="65"/>
-    <w:lsdException w:name="Medium List 2 Accent 5" w:uiPriority="66"/>
-    <w:lsdException w:name="Medium Grid 1 Accent 5" w:uiPriority="67"/>
-    <w:lsdException w:name="Medium Grid 2 Accent 5" w:uiPriority="68"/>
-    <w:lsdException w:name="Medium Grid 3 Accent 5" w:uiPriority="69"/>
-    <w:lsdException w:name="Dark List Accent 5" w:uiPriority="70"/>
-    <w:lsdException w:name="Colorful Shading Accent 5" w:uiPriority="71"/>
-    <w:lsdException w:name="Colorful List Accent 5" w:uiPriority="72"/>
-    <w:lsdException w:name="Colorful Grid Accent 5" w:uiPriority="73"/>
-    <w:lsdException w:name="Light Shading Accent 6" w:uiPriority="60"/>
-    <w:lsdException w:name="Light List Accent 6" w:uiPriority="61"/>
-    <w:lsdException w:name="Light Grid Accent 6" w:uiPriority="62"/>
-    <w:lsdException w:name="Medium Shading 1 Accent 6" w:uiPriority="63"/>
-    <w:lsdException w:name="Medium Shading 2 Accent 6" w:uiPriority="64"/>
-    <w:lsdException w:name="Medium List 1 Accent 6" w:uiPriority="65"/>
-    <w:lsdException w:name="Medium List 2 Accent 6" w:uiPriority="66"/>
-    <w:lsdException w:name="Medium Grid 1 Accent 6" w:uiPriority="67"/>
-    <w:lsdException w:name="Medium Grid 2 Accent 6" w:uiPriority="68"/>
-    <w:lsdException w:name="Medium Grid 3 Accent 6" w:uiPriority="69"/>
-    <w:lsdException w:name="Dark List Accent 6" w:uiPriority="70"/>
-    <w:lsdException w:name="Colorful Shading Accent 6" w:uiPriority="71"/>
-    <w:lsdException w:name="Colorful List Accent 6" w:uiPriority="72"/>
-    <w:lsdException w:name="Colorful Grid Accent 6" w:uiPriority="73"/>
-    <w:lsdException w:name="Subtle Emphasis" w:uiPriority="19" w:qFormat="1"/>
-    <w:lsdException w:name="Intense Emphasis" w:uiPriority="21" w:qFormat="1"/>
-    <w:lsdException w:name="Subtle Reference" w:uiPriority="31" w:qFormat="1"/>
-    <w:lsdException w:name="Intense Reference" w:uiPriority="32" w:qFormat="1"/>
-    <w:lsdException w:name="Book Title" w:uiPriority="33" w:qFormat="1"/>
-    <w:lsdException w:name="Bibliography" w:semiHidden="1" w:uiPriority="37" w:unhideWhenUsed="1"/>
-    <w:lsdException w:name="TOC Heading" w:semiHidden="1" w:uiPriority="39" w:unhideWhenUsed="1" w:qFormat="1"/>
-    <w:lsdException w:name="Plain Table 1" w:uiPriority="41"/>
-    <w:lsdException w:name="Plain Table 2" w:uiPriority="42"/>
-    <w:lsdException w:name="Plain Table 3" w:uiPriority="43"/>
-    <w:lsdException w:name="Plain Table 4" w:uiPriority="44"/>
-    <w:lsdException w:name="Plain Table 5" w:uiPriority="45"/>
-    <w:lsdException w:name="Grid Table Light" w:uiPriority="40"/>
-    <w:lsdException w:name="Grid Table 1 Light" w:uiPriority="46"/>
-    <w:lsdException w:name="Grid Table 2" w:uiPriority="47"/>
-    <w:lsdException w:name="Grid Table 3" w:uiPriority="48"/>
-    <w:lsdException w:name="Grid Table 4" w:uiPriority="49"/>
-    <w:lsdException w:name="Grid Table 5 Dark" w:uiPriority="50"/>
-    <w:lsdException w:name="Grid Table 6 Colorful" w:uiPriority="51"/>
-    <w:lsdException w:name="Grid Table 7 Colorful" w:uiPriority="52"/>
-    <w:lsdException w:name="Grid Table 1 Light Accent 1" w:uiPriority="46"/>
-    <w:lsdException w:name="Grid Table 2 Accent 1" w:uiPriority="47"/>
-    <w:lsdException w:name="Grid Table 3 Accent 1" w:uiPriority="48"/>
-    <w:lsdException w:name="Grid Table 4 Accent 1" w:uiPriority="49"/>
-    <w:lsdException w:name="Grid Table 5 Dark Accent 1" w:uiPriority="50"/>
-    <w:lsdException w:name="Grid Table 6 Colorful Accent 1" w:uiPriority="51"/>
-    <w:lsdException w:name="Grid Table 7 Colorful Accent 1" w:uiPriority="52"/>
-    <w:lsdException w:name="Grid Table 1 Light Accent 2" w:uiPriority="46"/>
-    <w:lsdException w:name="Grid Table 2 Accent 2" w:uiPriority="47"/>
-    <w:lsdException w:name="Grid Table 3 Accent 2" w:uiPriority="48"/>
-    <w:lsdException w:name="Grid Table 4 Accent 2" w:uiPriority="49"/>
-    <w:lsdException w:name="Grid Table 5 Dark Accent 2" w:uiPriority="50"/>
-    <w:lsdException w:name="Grid Table 6 Colorful Accent 2" w:uiPriority="51"/>
-    <w:lsdException w:name="Grid Table 7 Colorful Accent 2" w:uiPriority="52"/>
-    <w:lsdException w:name="Grid Table 1 Light Accent 3" w:uiPriority="46"/>
-    <w:lsdException w:name="Grid Table 2 Accent 3" w:uiPriority="47"/>
-    <w:lsdException w:name="Grid Table 3 Accent 3" w:uiPriority="48"/>
-    <w:lsdException w:name="Grid Table 4 Accent 3" w:uiPriority="49"/>
-    <w:lsdException w:name="Grid Table 5 Dark Accent 3" w:uiPriority="50"/>
-    <w:lsdException w:name="Grid Table 6 Colorful Accent 3" w:uiPriority="51"/>
-    <w:lsdException w:name="Grid Table 7 Colorful Accent 3" w:uiPriority="52"/>
-    <w:lsdException w:name="Grid Table 1 Light Accent 4" w:uiPriority="46"/>
-    <w:lsdException w:name="Grid Table 2 Accent 4" w:uiPriority="47"/>
-    <w:lsdException w:name="Grid Table 3 Accent 4" w:uiPriority="48"/>
-    <w:lsdException w:name="Grid Table 4 Accent 4" w:uiPriority="49"/>
-    <w:lsdException w:name="Grid Table 5 Dark Accent 4" w:uiPriority="50"/>
-    <w:lsdException w:name="Grid Table 6 Colorful Accent 4" w:uiPriority="51"/>
-    <w:lsdException w:name="Grid Table 7 Colorful Accent 4" w:uiPriority="52"/>
-    <w:lsdException w:name="Grid Table 1 Light Accent 5" w:uiPriority="46"/>
-    <w:lsdException w:name="Grid Table 2 Accent 5" w:uiPriority="47"/>
-    <w:lsdException w:name="Grid Table 3 Accent 5" w:uiPriority="48"/>
-    <w:lsdException w:name="Grid Table 4 Accent 5" w:uiPriority="49"/>
-    <w:lsdException w:name="Grid Table 5 Dark Accent 5" w:uiPriority="50"/>
-    <w:lsdException w:name="Grid Table 6 Colorful Accent 5" w:uiPriority="51"/>
-    <w:lsdException w:name="Grid Table 7 Colorful Accent 5" w:uiPriority="52"/>
-    <w:lsdException w:name="Grid Table 1 Light Accent 6" w:uiPriority="46"/>
-    <w:lsdException w:name="Grid Table 2 Accent 6" w:uiPriority="47"/>
-    <w:lsdException w:name="Grid Table 3 Accent 6" w:uiPriority="48"/>
-    <w:lsdException w:name="Grid Table 4 Accent 6" w:uiPriority="49"/>
-    <w:lsdException w:name="Grid Table 5 Dark Accent 6" w:uiPriority="50"/>
-    <w:lsdException w:name="Grid Table 6 Colorful Accent 6" w:uiPriority="51"/>
-    <w:lsdException w:name="Grid Table 7 Colorful Accent 6" w:uiPriority="52"/>
-    <w:lsdException w:name="List Table 1 Light" w:uiPriority="46"/>
-    <w:lsdException w:name="List Table 2" w:uiPriority="47"/>
-    <w:lsdException w:name="List Table 3" w:uiPriority="48"/>
-    <w:lsdException w:name="List Table 4" w:uiPriority="49"/>
-    <w:lsdException w:name="List Table 5 Dark" w:uiPriority="50"/>
-    <w:lsdException w:name="List Table 6 Colorful" w:uiPriority="51"/>
-    <w:lsdException w:name="List Table 7 Colorful" w:uiPriority="52"/>
-    <w:lsdException w:name="List Table 1 Light Accent 1" w:uiPriority="46"/>
-    <w:lsdException w:name="List Table 2 Accent 1" w:uiPriority="47"/>
-    <w:lsdException w:name="List Table 3 Accent 1" w:uiPriority="48"/>
-    <w:lsdException w:name="List Table 4 Accent 1" w:uiPriority="49"/>
-    <w:lsdException w:name="List Table 5 Dark Accent 1" w:uiPriority="50"/>
-    <w:lsdException w:name="List Table 6 Colorful Accent 1" w:uiPriority="51"/>
-    <w:lsdException w:name="List Table 7 Colorful Accent 1" w:uiPriority="52"/>
-    <w:lsdException w:name="List Table 1 Light Accent 2" w:uiPriority="46"/>
-    <w:lsdException w:name="List Table 2 Accent 2" w:uiPriority="47"/>
-    <w:lsdException w:name="List Table 3 Accent 2" w:uiPriority="48"/>
-    <w:lsdException w:name="List Table 4 Accent 2" w:uiPriority="49"/>
-    <w:lsdException w:name="List Table 5 Dark Accent 2" w:uiPriority="50"/>
-    <w:lsdException w:name="List Table 6 Colorful Accent 2" w:uiPriority="51"/>
-    <w:lsdException w:name="List Table 7 Colorful Accent 2" w:uiPriority="52"/>
-    <w:lsdException w:name="List Table 1 Light Accent 3" w:uiPriority="46"/>
-    <w:lsdException w:name="List Table 2 Accent 3" w:uiPriority="47"/>
-    <w:lsdException w:name="List Table 3 Accent 3" w:uiPriority="48"/>
-    <w:lsdException w:name="List Table 4 Accent 3" w:uiPriority="49"/>
-    <w:lsdException w:name="List Table 5 Dark Accent 3" w:uiPriority="50"/>
-    <w:lsdException w:name="List Table 6 Colorful Accent 3" w:uiPriority="51"/>
-    <w:lsdException w:name="List Table 7 Colorful Accent 3" w:uiPriority="52"/>
-    <w:lsdException w:name="List Table 1 Light Accent 4" w:uiPriority="46"/>
-    <w:lsdException w:name="List Table 2 Accent 4" w:uiPriority="47"/>
-    <w:lsdException w:name="List Table 3 Accent 4" w:uiPriority="48"/>
-    <w:lsdException w:name="List Table 4 Accent 4" w:uiPriority="49"/>
-    <w:lsdException w:name="List Table 5 Dark Accent 4" w:uiPriority="50"/>
-    <w:lsdException w:name="List Table 6 Colorful Accent 4" w:uiPriority="51"/>
-    <w:lsdException w:name="List Table 7 Colorful Accent 4" w:uiPriority="52"/>
-    <w:lsdException w:name="List Table 1 Light Accent 5" w:uiPriority="46"/>
-    <w:lsdException w:name="List Table 2 Accent 5" w:uiPriority="47"/>
-    <w:lsdException w:name="List Table 3 Accent 5" w:uiPriority="48"/>
-    <w:lsdException w:name="List Table 4 Accent 5" w:uiPriority="49"/>
-    <w:lsdException w:name="List Table 5 Dark Accent 5" w:uiPriority="50"/>
-    <w:lsdException w:name="List Table 6 Colorful Accent 5" w:uiPriority="51"/>
-    <w:lsdException w:name="List Table 7 Colorful Accent 5" w:uiPriority="52"/>
-    <w:lsdException w:name="List Table 1 Light Accent 6" w:uiPriority="46"/>
-    <w:lsdException w:name="List Table 2 Accent 6" w:uiPriority="47"/>
-    <w:lsdException w:name="List Table 3 Accent 6" w:uiPriority="48"/>
-    <w:lsdException w:name="List Table 4 Accent 6" w:uiPriority="49"/>
-    <w:lsdException w:name="List Table 5 Dark Accent 6" w:uiPriority="50"/>
-    <w:lsdException w:name="List Table 6 Colorful Accent 6" w:uiPriority="51"/>
-    <w:lsdException w:name="List Table 7 Colorful Accent 6" w:uiPriority="52"/>
-  </w:latentStyles>
-  <w:style w:type="paragraph" w:default="1" w:styleId="Normal">
-    <w:name w:val="Normal"/>
-    <w:qFormat/>
+  <w:style w:type="character" w:customStyle="1" w:styleId="std">
+    <w:name w:val="std"/>
+    <w:basedOn w:val="DefaultParagraphFont"/>
+    <w:rsid w:val="00704180"/>
   </w:style>
-  <w:style w:type="character" w:default="1" w:styleId="DefaultParagraphFont">
-    <w:name w:val="Default Paragraph Font"/>
-    <w:uiPriority w:val="1"/>
-    <w:semiHidden/>
-    <w:unhideWhenUsed/>
-  </w:style>
-  <w:style w:type="table" w:default="1" w:styleId="TableNormal">
-    <w:name w:val="Normal Table"/>
-    <w:uiPriority w:val="99"/>
-    <w:semiHidden/>
-    <w:unhideWhenUsed/>
-    <w:tblPr>
-      <w:tblInd w:w="0" w:type="dxa"/>
-      <w:tblCellMar>
-        <w:top w:w="0" w:type="dxa"/>
-        <w:left w:w="108" w:type="dxa"/>
-        <w:bottom w:w="0" w:type="dxa"/>
-        <w:right w:w="108" w:type="dxa"/>
-      </w:tblCellMar>
-    </w:tblPr>
-  </w:style>
-  <w:style w:type="numbering" w:default="1" w:styleId="NoList">
-    <w:name w:val="No List"/>
-    <w:uiPriority w:val="99"/>
-    <w:semiHidden/>
-    <w:unhideWhenUsed/>
-  </w:style>
-  <w:style w:type="paragraph" w:customStyle="1" w:styleId="1DC7D15DF1194894808374CE64ED352F">
-    <w:name w:val="1DC7D15DF1194894808374CE64ED352F"/>
-  </w:style>
-  <w:style w:type="paragraph" w:customStyle="1" w:styleId="BE86D337F4504F498C05B3A007EA0123">
-    <w:name w:val="BE86D337F4504F498C05B3A007EA0123"/>
-  </w:style>
-  <w:style w:type="paragraph" w:customStyle="1" w:styleId="33BB8BDFA087440DBEF7724FD92A09CC">
-    <w:name w:val="33BB8BDFA087440DBEF7724FD92A09CC"/>
-  </w:style>
-  <w:style w:type="paragraph" w:customStyle="1" w:styleId="EA04FD8E7D46420794ED999A4F92C899">
-    <w:name w:val="EA04FD8E7D46420794ED999A4F92C899"/>
-  </w:style>
-  <w:style w:type="paragraph" w:customStyle="1" w:styleId="01178DDD63BE43809DC5193FB3A029A3">
-    <w:name w:val="01178DDD63BE43809DC5193FB3A029A3"/>
-  </w:style>
-  <w:style w:type="paragraph" w:customStyle="1" w:styleId="F51C5E1BBF4E4754A45292AE595F44EC">
-    <w:name w:val="F51C5E1BBF4E4754A45292AE595F44EC"/>
-  </w:style>
-  <w:style w:type="paragraph" w:customStyle="1" w:styleId="BD34E99F924644899CAC6F639A9F0123">
-    <w:name w:val="BD34E99F924644899CAC6F639A9F0123"/>
-    <w:rsid w:val="005C0F98"/>
-  </w:style>
-  <w:style w:type="paragraph" w:customStyle="1" w:styleId="A4F0B149200643DB937B075121CDC5D2">
-    <w:name w:val="A4F0B149200643DB937B075121CDC5D2"/>
-    <w:rsid w:val="005C0F98"/>
-  </w:style>
-  <w:style w:type="paragraph" w:customStyle="1" w:styleId="790B1E793A5C40CDAACA45B16B8DBBEF">
-    <w:name w:val="790B1E793A5C40CDAACA45B16B8DBBEF"/>
-    <w:rsid w:val="005C0F98"/>
-  </w:style>
-  <w:style w:type="paragraph" w:customStyle="1" w:styleId="63860BA84F3B412886C09879BE38F721">
-    <w:name w:val="63860BA84F3B412886C09879BE38F721"/>
-    <w:rsid w:val="005C0F98"/>
-  </w:style>
-  <w:style w:type="paragraph" w:customStyle="1" w:styleId="A9A025D67C42417A90A7312846BD42AD">
-    <w:name w:val="A9A025D67C42417A90A7312846BD42AD"/>
-    <w:rsid w:val="005C0F98"/>
-  </w:style>
-  <w:style w:type="paragraph" w:customStyle="1" w:styleId="1951F51E42B849ADBD36F13849243EBE">
-    <w:name w:val="1951F51E42B849ADBD36F13849243EBE"/>
-    <w:rsid w:val="005C0F98"/>
-  </w:style>
-  <w:style w:type="paragraph" w:customStyle="1" w:styleId="06ABC602057E4CB0AFAD32405637802B">
-    <w:name w:val="06ABC602057E4CB0AFAD32405637802B"/>
-    <w:rsid w:val="005C0F98"/>
-  </w:style>
-  <w:style w:type="paragraph" w:customStyle="1" w:styleId="F0DAD6BC0D2B45AE9CB000355916B57B">
-    <w:name w:val="F0DAD6BC0D2B45AE9CB000355916B57B"/>
-    <w:rsid w:val="005C0F98"/>
-  </w:style>
-  <w:style w:type="paragraph" w:customStyle="1" w:styleId="EB7B5EDD8CBC4BAD9900DDBB6A42B997">
-    <w:name w:val="EB7B5EDD8CBC4BAD9900DDBB6A42B997"/>
-    <w:rsid w:val="005C0F98"/>
-  </w:style>
-  <w:style w:type="paragraph" w:customStyle="1" w:styleId="07523F4A168E494F86490741BC74E9C3">
-    <w:name w:val="07523F4A168E494F86490741BC74E9C3"/>
-    <w:rsid w:val="005C0F98"/>
-  </w:style>
-  <w:style w:type="paragraph" w:customStyle="1" w:styleId="818EA1103E834415A6768570DFB286A3">
-    <w:name w:val="818EA1103E834415A6768570DFB286A3"/>
-    <w:rsid w:val="005C0F98"/>
-  </w:style>
-  <w:style w:type="paragraph" w:customStyle="1" w:styleId="D906CE53C19246FB8ECF183E21D4AAB3">
-    <w:name w:val="D906CE53C19246FB8ECF183E21D4AAB3"/>
-    <w:rsid w:val="005C0F98"/>
-  </w:style>
-  <w:style w:type="paragraph" w:customStyle="1" w:styleId="6DFBC6C2296E44A98CAE4EC42A6FBB41">
-    <w:name w:val="6DFBC6C2296E44A98CAE4EC42A6FBB41"/>
-    <w:rsid w:val="005C0F98"/>
-  </w:style>
-  <w:style w:type="paragraph" w:customStyle="1" w:styleId="0C885746A1824CA8A614456F9BAF46E5">
-    <w:name w:val="0C885746A1824CA8A614456F9BAF46E5"/>
-    <w:rsid w:val="005C0F98"/>
-  </w:style>
-  <w:style w:type="paragraph" w:customStyle="1" w:styleId="29183B42193145BC93CD1A22C2A77007">
-    <w:name w:val="29183B42193145BC93CD1A22C2A77007"/>
-    <w:rsid w:val="005C0F98"/>
-  </w:style>
-  <w:style w:type="paragraph" w:customStyle="1" w:styleId="983A784FF28F4BD7A0C0B99FD28320F3">
-    <w:name w:val="983A784FF28F4BD7A0C0B99FD28320F3"/>
-    <w:rsid w:val="005C0F98"/>
-  </w:style>
-  <w:style w:type="paragraph" w:customStyle="1" w:styleId="F84AE2FFA282430F9238C5A61CCB18D3">
-    <w:name w:val="F84AE2FFA282430F9238C5A61CCB18D3"/>
-    <w:rsid w:val="005C0F98"/>
-  </w:style>
-  <w:style w:type="paragraph" w:customStyle="1" w:styleId="09BE56D7BE4F4B03B409CD1D7D83C519">
-    <w:name w:val="09BE56D7BE4F4B03B409CD1D7D83C519"/>
-    <w:rsid w:val="005C0F98"/>
-  </w:style>
-  <w:style w:type="paragraph" w:customStyle="1" w:styleId="3387BA05BA064C3193E25C9723DF9FA5">
-    <w:name w:val="3387BA05BA064C3193E25C9723DF9FA5"/>
-    <w:rsid w:val="005C0F98"/>
+  <w:style w:type="character" w:customStyle="1" w:styleId="pre">
+    <w:name w:val="pre"/>
+    <w:basedOn w:val="DefaultParagraphFont"/>
+    <w:rsid w:val="00704180"/>
   </w:style>
 </w:styles>
-</file>
-
-<file path=word/glossary/webSettings.xml><?xml version="1.0" encoding="utf-8"?>
-<w:webSettings xmlns:mc="http://schemas.openxmlformats.org/markup-compatibility/2006" xmlns:r="http://schemas.openxmlformats.org/officeDocument/2006/relationships" xmlns:w="http://schemas.openxmlformats.org/wordprocessingml/2006/main" xmlns:w14="http://schemas.microsoft.com/office/word/2010/wordml" xmlns:w15="http://schemas.microsoft.com/office/word/2012/wordml" mc:Ignorable="w14 w15">
-  <w:optimizeForBrowser/>
-  <w:allowPNG/>
-</w:webSettings>
 </file>
 
 <file path=word/theme/theme1.xml><?xml version="1.0" encoding="utf-8"?>

</xml_diff>